<commit_message>
update word file Signed-off-by: YonatanGolan <golanyonatan2.yg@gmail.com>
</commit_message>
<xml_diff>
--- a/Ex2.docx
+++ b/Ex2.docx
@@ -14,7 +14,21 @@
           <w:rFonts w:hint="cs"/>
           <w:rtl/>
         </w:rPr>
-        <w:t xml:space="preserve">מטלה 3 </w:t>
+        <w:t xml:space="preserve">מטלה </w:t>
+      </w:r>
+      <w:r>
+        <w:rPr>
+          <w:rFonts w:hint="cs"/>
+          <w:rtl/>
+        </w:rPr>
+        <w:t>2</w:t>
+      </w:r>
+      <w:r>
+        <w:rPr>
+          <w:rFonts w:hint="cs"/>
+          <w:rtl/>
+        </w:rPr>
+        <w:t xml:space="preserve"> </w:t>
       </w:r>
       <w:r>
         <w:t>DIP</w:t>
@@ -60,6 +74,13 @@
           <w:rtl/>
         </w:rPr>
         <w:t xml:space="preserve">יונתן גולן </w:t>
+      </w:r>
+      <w:r>
+        <w:rPr>
+          <w:rFonts w:hint="cs"/>
+          <w:rtl/>
+        </w:rPr>
+        <w:t>208980888</w:t>
       </w:r>
     </w:p>
     <w:p>
@@ -193,7 +214,21 @@
           <w:rFonts w:cs="Arial" w:hint="cs"/>
           <w:rtl/>
         </w:rPr>
+        <w:t xml:space="preserve">אחת </w:t>
+      </w:r>
+      <w:r>
+        <w:rPr>
+          <w:rFonts w:cs="Arial" w:hint="cs"/>
+          <w:rtl/>
+        </w:rPr>
         <w:t>פנורמית</w:t>
+      </w:r>
+      <w:r>
+        <w:rPr>
+          <w:rFonts w:cs="Arial" w:hint="cs"/>
+          <w:rtl/>
+        </w:rPr>
+        <w:t xml:space="preserve"> המורכבת משתיהן.</w:t>
       </w:r>
     </w:p>
     <w:p>
@@ -222,6 +257,284 @@
           <w:rFonts w:cs="Arial" w:hint="cs"/>
           <w:rtl/>
         </w:rPr>
+        <w:t>ל</w:t>
+      </w:r>
+      <w:r>
+        <w:rPr>
+          <w:rFonts w:cs="Arial" w:hint="cs"/>
+          <w:rtl/>
+        </w:rPr>
+        <w:t>השתמש באלגוריתם "</w:t>
+      </w:r>
+      <w:r>
+        <w:rPr>
+          <w:rFonts w:cs="Arial"/>
+        </w:rPr>
+        <w:t>SIFT</w:t>
+      </w:r>
+      <w:r>
+        <w:rPr>
+          <w:rFonts w:cs="Arial" w:hint="cs"/>
+          <w:rtl/>
+        </w:rPr>
+        <w:t>"</w:t>
+      </w:r>
+      <w:r>
+        <w:rPr>
+          <w:rFonts w:cs="Arial" w:hint="cs"/>
+          <w:rtl/>
+        </w:rPr>
+        <w:t xml:space="preserve"> (בפונקציה "</w:t>
+      </w:r>
+      <w:r>
+        <w:rPr>
+          <w:rFonts w:cs="Arial"/>
+        </w:rPr>
+        <w:t>calculate_matches</w:t>
+      </w:r>
+      <w:r>
+        <w:rPr>
+          <w:rFonts w:cs="Arial" w:hint="cs"/>
+          <w:rtl/>
+        </w:rPr>
+        <w:t>"</w:t>
+      </w:r>
+      <w:r>
+        <w:rPr>
+          <w:rFonts w:cs="Arial" w:hint="cs"/>
+          <w:rtl/>
+        </w:rPr>
+        <w:t xml:space="preserve"> </w:t>
+      </w:r>
+      <w:r>
+        <w:rPr>
+          <w:rFonts w:cs="Arial"/>
+          <w:rtl/>
+        </w:rPr>
+        <w:t>–</w:t>
+      </w:r>
+      <w:r>
+        <w:rPr>
+          <w:rFonts w:cs="Arial" w:hint="cs"/>
+          <w:rtl/>
+        </w:rPr>
+        <w:t xml:space="preserve"> אותה קיבלנו</w:t>
+      </w:r>
+      <w:r>
+        <w:rPr>
+          <w:rFonts w:cs="Arial" w:hint="cs"/>
+          <w:rtl/>
+        </w:rPr>
+        <w:t xml:space="preserve"> </w:t>
+      </w:r>
+      <w:r>
+        <w:rPr>
+          <w:rFonts w:cs="Arial" w:hint="cs"/>
+          <w:rtl/>
+        </w:rPr>
+        <w:t>ו</w:t>
+      </w:r>
+      <w:r>
+        <w:rPr>
+          <w:rFonts w:cs="Arial" w:hint="cs"/>
+          <w:rtl/>
+        </w:rPr>
+        <w:t>לא היינו צריכים לממש בעצמנו</w:t>
+      </w:r>
+      <w:r>
+        <w:rPr>
+          <w:rFonts w:cs="Arial" w:hint="cs"/>
+          <w:rtl/>
+        </w:rPr>
+        <w:t>)</w:t>
+      </w:r>
+      <w:r>
+        <w:rPr>
+          <w:rFonts w:cs="Arial" w:hint="cs"/>
+          <w:rtl/>
+        </w:rPr>
+        <w:t xml:space="preserve"> על מנת ל</w:t>
+      </w:r>
+      <w:r>
+        <w:rPr>
+          <w:rFonts w:cs="Arial" w:hint="cs"/>
+          <w:rtl/>
+        </w:rPr>
+        <w:t>מצוא</w:t>
+      </w:r>
+      <w:r>
+        <w:rPr>
+          <w:rFonts w:cs="Arial"/>
+          <w:rtl/>
+        </w:rPr>
+        <w:t xml:space="preserve"> </w:t>
+      </w:r>
+      <w:r>
+        <w:rPr>
+          <w:rFonts w:cs="Arial" w:hint="cs"/>
+          <w:rtl/>
+        </w:rPr>
+        <w:t>את</w:t>
+      </w:r>
+      <w:r>
+        <w:rPr>
+          <w:rFonts w:cs="Arial"/>
+          <w:rtl/>
+        </w:rPr>
+        <w:t xml:space="preserve"> </w:t>
+      </w:r>
+      <w:r>
+        <w:rPr>
+          <w:rFonts w:cs="Arial" w:hint="cs"/>
+          <w:rtl/>
+        </w:rPr>
+        <w:t>נקודות</w:t>
+      </w:r>
+      <w:r>
+        <w:rPr>
+          <w:rFonts w:cs="Arial"/>
+          <w:rtl/>
+        </w:rPr>
+        <w:t xml:space="preserve"> </w:t>
+      </w:r>
+      <w:r>
+        <w:rPr>
+          <w:rFonts w:cs="Arial" w:hint="cs"/>
+          <w:rtl/>
+        </w:rPr>
+        <w:t>המפתח</w:t>
+      </w:r>
+      <w:r>
+        <w:rPr>
+          <w:rFonts w:cs="Arial"/>
+          <w:rtl/>
+        </w:rPr>
+        <w:t xml:space="preserve"> </w:t>
+      </w:r>
+      <w:r>
+        <w:rPr>
+          <w:rFonts w:cs="Arial" w:hint="cs"/>
+          <w:rtl/>
+        </w:rPr>
+        <w:t>בכל</w:t>
+      </w:r>
+      <w:r>
+        <w:rPr>
+          <w:rFonts w:cs="Arial"/>
+          <w:rtl/>
+        </w:rPr>
+        <w:t xml:space="preserve"> </w:t>
+      </w:r>
+      <w:r>
+        <w:rPr>
+          <w:rFonts w:cs="Arial" w:hint="cs"/>
+          <w:rtl/>
+        </w:rPr>
+        <w:t>תמונה</w:t>
+      </w:r>
+      <w:r>
+        <w:rPr>
+          <w:rFonts w:cs="Arial"/>
+          <w:rtl/>
+        </w:rPr>
+        <w:t xml:space="preserve"> </w:t>
+      </w:r>
+      <w:r>
+        <w:rPr>
+          <w:rFonts w:cs="Arial" w:hint="cs"/>
+          <w:rtl/>
+        </w:rPr>
+        <w:t>שיכולות</w:t>
+      </w:r>
+      <w:r>
+        <w:rPr>
+          <w:rFonts w:cs="Arial"/>
+          <w:rtl/>
+        </w:rPr>
+        <w:t xml:space="preserve"> </w:t>
+      </w:r>
+      <w:r>
+        <w:rPr>
+          <w:rFonts w:cs="Arial" w:hint="cs"/>
+          <w:rtl/>
+        </w:rPr>
+        <w:t>לשמש</w:t>
+      </w:r>
+      <w:r>
+        <w:rPr>
+          <w:rFonts w:cs="Arial"/>
+          <w:rtl/>
+        </w:rPr>
+        <w:t xml:space="preserve"> </w:t>
+      </w:r>
+      <w:r>
+        <w:rPr>
+          <w:rFonts w:cs="Arial" w:hint="cs"/>
+          <w:rtl/>
+        </w:rPr>
+        <w:t>כנקודות</w:t>
+      </w:r>
+      <w:r>
+        <w:rPr>
+          <w:rFonts w:cs="Arial"/>
+          <w:rtl/>
+        </w:rPr>
+        <w:t xml:space="preserve"> </w:t>
+      </w:r>
+      <w:r>
+        <w:rPr>
+          <w:rFonts w:cs="Arial" w:hint="cs"/>
+          <w:rtl/>
+        </w:rPr>
+        <w:t>מיזוג</w:t>
+      </w:r>
+      <w:r>
+        <w:rPr>
+          <w:rFonts w:cs="Arial"/>
+          <w:rtl/>
+        </w:rPr>
+        <w:t xml:space="preserve"> </w:t>
+      </w:r>
+      <w:r>
+        <w:rPr>
+          <w:rFonts w:cs="Arial" w:hint="cs"/>
+          <w:rtl/>
+        </w:rPr>
+        <w:t xml:space="preserve">בין שתי התמונות </w:t>
+      </w:r>
+      <w:r>
+        <w:rPr>
+          <w:rFonts w:cs="Arial" w:hint="cs"/>
+          <w:rtl/>
+        </w:rPr>
+        <w:t>ו</w:t>
+      </w:r>
+      <w:r>
+        <w:rPr>
+          <w:rFonts w:cs="Arial" w:hint="cs"/>
+          <w:rtl/>
+        </w:rPr>
+        <w:t xml:space="preserve">מתוך </w:t>
+      </w:r>
+      <w:r>
+        <w:rPr>
+          <w:rFonts w:cs="Arial" w:hint="cs"/>
+          <w:rtl/>
+        </w:rPr>
+        <w:t>נקודות אלו</w:t>
+      </w:r>
+      <w:r>
+        <w:rPr>
+          <w:rFonts w:cs="Arial"/>
+          <w:rtl/>
+        </w:rPr>
+        <w:t xml:space="preserve"> </w:t>
+      </w:r>
+      <w:r>
+        <w:rPr>
+          <w:rFonts w:cs="Arial" w:hint="cs"/>
+          <w:rtl/>
+        </w:rPr>
         <w:t>למצוא</w:t>
       </w:r>
       <w:r>
@@ -236,6 +549,139 @@
           <w:rFonts w:cs="Arial" w:hint="cs"/>
           <w:rtl/>
         </w:rPr>
+        <w:t>התאמות</w:t>
+      </w:r>
+      <w:r>
+        <w:rPr>
+          <w:rFonts w:cs="Arial"/>
+          <w:rtl/>
+        </w:rPr>
+        <w:t>.</w:t>
+      </w:r>
+      <w:r>
+        <w:rPr>
+          <w:rFonts w:cs="Arial"/>
+          <w:rtl/>
+        </w:rPr>
+        <w:br/>
+      </w:r>
+      <w:r>
+        <w:rPr>
+          <w:rFonts w:cs="Arial" w:hint="cs"/>
+          <w:rtl/>
+        </w:rPr>
+        <w:t>האלגוריתם מסתכל על תמונה בסקאלות שונות ומנסה למצוא את הסקאלה והרוטציה,</w:t>
+      </w:r>
+      <w:r>
+        <w:rPr>
+          <w:rFonts w:cs="Arial" w:hint="cs"/>
+          <w:rtl/>
+        </w:rPr>
+        <w:t xml:space="preserve"> </w:t>
+      </w:r>
+      <w:r>
+        <w:rPr>
+          <w:rFonts w:cs="Arial" w:hint="cs"/>
+          <w:rtl/>
+        </w:rPr>
+        <w:t>הוא מחזיר נקודות מפתח ולכל נקודה סקאלה ורוטציה כך שהפיצ'רים שנחשב לא יהיו תלויים בכיוון בו צילמו את התמונה. לאחר מכן האלגוריתם מסתכל על המרחק האוקלידי בין שני דסקריפטורים</w:t>
+      </w:r>
+      <w:r>
+        <w:rPr>
+          <w:rFonts w:cs="Arial" w:hint="cs"/>
+          <w:rtl/>
+        </w:rPr>
+        <w:t>(כל דסקריפטור של נקודה מתמונה 1 לתמונה 2) במטרה לקבל התאמה יחידה טובה</w:t>
+      </w:r>
+      <w:r>
+        <w:rPr>
+          <w:rFonts w:cs="Arial" w:hint="cs"/>
+          <w:rtl/>
+        </w:rPr>
+        <w:t xml:space="preserve"> בין שתי נקודות</w:t>
+      </w:r>
+      <w:r>
+        <w:rPr>
+          <w:rFonts w:cs="Arial" w:hint="cs"/>
+          <w:rtl/>
+        </w:rPr>
+        <w:t>.</w:t>
+      </w:r>
+      <w:r>
+        <w:rPr>
+          <w:rFonts w:cs="Arial"/>
+          <w:rtl/>
+        </w:rPr>
+        <w:br/>
+      </w:r>
+      <w:r>
+        <w:rPr>
+          <w:rFonts w:cs="Arial" w:hint="cs"/>
+          <w:rtl/>
+        </w:rPr>
+        <w:t>לאחר</w:t>
+      </w:r>
+      <w:r>
+        <w:rPr>
+          <w:rFonts w:cs="Arial"/>
+          <w:rtl/>
+        </w:rPr>
+        <w:t xml:space="preserve"> </w:t>
+      </w:r>
+      <w:r>
+        <w:rPr>
+          <w:rFonts w:cs="Arial" w:hint="cs"/>
+          <w:rtl/>
+        </w:rPr>
+        <w:t>מכן</w:t>
+      </w:r>
+      <w:r>
+        <w:rPr>
+          <w:rFonts w:cs="Arial"/>
+          <w:rtl/>
+        </w:rPr>
+        <w:t xml:space="preserve"> </w:t>
+      </w:r>
+      <w:r>
+        <w:rPr>
+          <w:rFonts w:cs="Arial" w:hint="cs"/>
+          <w:rtl/>
+        </w:rPr>
+        <w:t>אנו</w:t>
+      </w:r>
+      <w:r>
+        <w:rPr>
+          <w:rFonts w:cs="Arial"/>
+          <w:rtl/>
+        </w:rPr>
+        <w:t xml:space="preserve"> </w:t>
+      </w:r>
+      <w:r>
+        <w:rPr>
+          <w:rFonts w:cs="Arial" w:hint="cs"/>
+          <w:rtl/>
+        </w:rPr>
+        <w:t xml:space="preserve">רוצים </w:t>
+      </w:r>
+      <w:r>
+        <w:rPr>
+          <w:rFonts w:cs="Arial" w:hint="cs"/>
+          <w:rtl/>
+        </w:rPr>
+        <w:t>למצוא</w:t>
+      </w:r>
+      <w:r>
+        <w:rPr>
+          <w:rFonts w:cs="Arial"/>
+          <w:rtl/>
+        </w:rPr>
+        <w:t xml:space="preserve"> </w:t>
+      </w:r>
+      <w:r>
+        <w:rPr>
+          <w:rFonts w:cs="Arial" w:hint="cs"/>
+          <w:rtl/>
+        </w:rPr>
         <w:t>את</w:t>
       </w:r>
       <w:r>
@@ -250,147 +696,276 @@
           <w:rFonts w:cs="Arial" w:hint="cs"/>
           <w:rtl/>
         </w:rPr>
-        <w:t>נקודות</w:t>
-      </w:r>
-      <w:r>
-        <w:rPr>
-          <w:rFonts w:cs="Arial"/>
-          <w:rtl/>
-        </w:rPr>
-        <w:t xml:space="preserve"> </w:t>
-      </w:r>
-      <w:r>
-        <w:rPr>
-          <w:rFonts w:cs="Arial" w:hint="cs"/>
-          <w:rtl/>
-        </w:rPr>
-        <w:t>המפתח</w:t>
-      </w:r>
-      <w:r>
-        <w:rPr>
-          <w:rFonts w:cs="Arial"/>
-          <w:rtl/>
-        </w:rPr>
-        <w:t xml:space="preserve"> </w:t>
-      </w:r>
-      <w:r>
-        <w:rPr>
-          <w:rFonts w:cs="Arial" w:hint="cs"/>
-          <w:rtl/>
-        </w:rPr>
-        <w:t>בכל</w:t>
-      </w:r>
-      <w:r>
-        <w:rPr>
-          <w:rFonts w:cs="Arial"/>
-          <w:rtl/>
-        </w:rPr>
-        <w:t xml:space="preserve"> </w:t>
-      </w:r>
-      <w:r>
-        <w:rPr>
-          <w:rFonts w:cs="Arial" w:hint="cs"/>
-          <w:rtl/>
-        </w:rPr>
-        <w:t>תמונה</w:t>
-      </w:r>
-      <w:r>
-        <w:rPr>
-          <w:rFonts w:cs="Arial"/>
-          <w:rtl/>
-        </w:rPr>
-        <w:t xml:space="preserve"> </w:t>
-      </w:r>
-      <w:r>
-        <w:rPr>
-          <w:rFonts w:cs="Arial" w:hint="cs"/>
-          <w:rtl/>
-        </w:rPr>
-        <w:t>שיכולות</w:t>
-      </w:r>
-      <w:r>
-        <w:rPr>
-          <w:rFonts w:cs="Arial"/>
-          <w:rtl/>
-        </w:rPr>
-        <w:t xml:space="preserve"> </w:t>
-      </w:r>
-      <w:r>
-        <w:rPr>
-          <w:rFonts w:cs="Arial" w:hint="cs"/>
-          <w:rtl/>
-        </w:rPr>
-        <w:t>לשמש</w:t>
-      </w:r>
-      <w:r>
-        <w:rPr>
-          <w:rFonts w:cs="Arial"/>
-          <w:rtl/>
-        </w:rPr>
-        <w:t xml:space="preserve"> </w:t>
-      </w:r>
-      <w:r>
-        <w:rPr>
-          <w:rFonts w:cs="Arial" w:hint="cs"/>
-          <w:rtl/>
-        </w:rPr>
-        <w:t>כנקודות</w:t>
-      </w:r>
-      <w:r>
-        <w:rPr>
-          <w:rFonts w:cs="Arial"/>
-          <w:rtl/>
-        </w:rPr>
-        <w:t xml:space="preserve"> </w:t>
-      </w:r>
-      <w:r>
-        <w:rPr>
-          <w:rFonts w:cs="Arial" w:hint="cs"/>
-          <w:rtl/>
-        </w:rPr>
-        <w:t>מיזוג</w:t>
-      </w:r>
-      <w:r>
-        <w:rPr>
-          <w:rFonts w:cs="Arial"/>
-          <w:rtl/>
-        </w:rPr>
-        <w:t xml:space="preserve">, </w:t>
-      </w:r>
-      <w:r>
-        <w:rPr>
-          <w:rFonts w:cs="Arial" w:hint="cs"/>
-          <w:rtl/>
-        </w:rPr>
-        <w:t>ואז</w:t>
-      </w:r>
-      <w:r>
-        <w:rPr>
-          <w:rFonts w:cs="Arial"/>
-          <w:rtl/>
-        </w:rPr>
-        <w:t xml:space="preserve"> </w:t>
-      </w:r>
-      <w:r>
-        <w:rPr>
-          <w:rFonts w:cs="Arial" w:hint="cs"/>
-          <w:rtl/>
-        </w:rPr>
-        <w:t>למצוא</w:t>
-      </w:r>
-      <w:r>
-        <w:rPr>
-          <w:rFonts w:cs="Arial"/>
-          <w:rtl/>
-        </w:rPr>
-        <w:t xml:space="preserve"> </w:t>
-      </w:r>
-      <w:r>
-        <w:rPr>
-          <w:rFonts w:cs="Arial" w:hint="cs"/>
-          <w:rtl/>
-        </w:rPr>
-        <w:t>התאמות</w:t>
+        <w:t>ההומוגרפיה</w:t>
+      </w:r>
+      <w:r>
+        <w:rPr>
+          <w:rFonts w:cs="Arial"/>
+          <w:rtl/>
+        </w:rPr>
+        <w:t xml:space="preserve"> </w:t>
+      </w:r>
+      <w:r>
+        <w:rPr>
+          <w:rFonts w:cs="Arial" w:hint="cs"/>
+          <w:rtl/>
+        </w:rPr>
+        <w:t>הטובה</w:t>
+      </w:r>
+      <w:r>
+        <w:rPr>
+          <w:rFonts w:cs="Arial"/>
+          <w:rtl/>
+        </w:rPr>
+        <w:t xml:space="preserve"> </w:t>
+      </w:r>
+      <w:r>
+        <w:rPr>
+          <w:rFonts w:cs="Arial" w:hint="cs"/>
+          <w:rtl/>
+        </w:rPr>
+        <w:t>ביותר</w:t>
+      </w:r>
+      <w:r>
+        <w:rPr>
+          <w:rFonts w:cs="Arial"/>
+          <w:rtl/>
+        </w:rPr>
+        <w:t xml:space="preserve"> </w:t>
+      </w:r>
+      <w:r>
+        <w:rPr>
+          <w:rFonts w:cs="Arial" w:hint="cs"/>
+          <w:rtl/>
+        </w:rPr>
+        <w:t>האפשרית</w:t>
+      </w:r>
+      <w:r>
+        <w:rPr>
+          <w:rFonts w:cs="Arial" w:hint="cs"/>
+          <w:rtl/>
+        </w:rPr>
+        <w:t xml:space="preserve"> באמצעות פונקציית </w:t>
+      </w:r>
+      <w:r>
+        <w:rPr>
+          <w:rFonts w:cs="Arial"/>
+        </w:rPr>
+        <w:t>RANSAC</w:t>
+      </w:r>
+      <w:r>
+        <w:rPr>
+          <w:rFonts w:cs="Arial" w:hint="cs"/>
+          <w:rtl/>
+        </w:rPr>
+        <w:t>.</w:t>
+      </w:r>
+      <w:r>
+        <w:rPr>
+          <w:rFonts w:cs="Arial"/>
+          <w:rtl/>
+        </w:rPr>
+        <w:br/>
+      </w:r>
+      <w:r>
+        <w:rPr>
+          <w:rFonts w:cs="Arial" w:hint="cs"/>
+          <w:rtl/>
+        </w:rPr>
+        <w:t>הפונקציה מקבלת סט של קורדינטות מכל תמונה , ערך סף(</w:t>
+      </w:r>
+      <w:r>
+        <w:rPr>
+          <w:rFonts w:cs="Arial"/>
+        </w:rPr>
+        <w:t>threshold</w:t>
+      </w:r>
+      <w:r>
+        <w:rPr>
+          <w:rFonts w:cs="Arial" w:hint="cs"/>
+          <w:rtl/>
+        </w:rPr>
+        <w:t>) ומספר מקסימלי לאיטרציות. אנו שולחים את ה</w:t>
+      </w:r>
+      <w:r>
+        <w:rPr>
+          <w:rFonts w:cs="Arial" w:hint="cs"/>
+          <w:rtl/>
+        </w:rPr>
+        <w:t>קואורדינטות</w:t>
+      </w:r>
+      <w:r>
+        <w:rPr>
+          <w:rFonts w:cs="Arial"/>
+          <w:rtl/>
+        </w:rPr>
+        <w:t xml:space="preserve"> </w:t>
+      </w:r>
+      <w:r>
+        <w:rPr>
+          <w:rFonts w:cs="Arial" w:hint="cs"/>
+          <w:rtl/>
+        </w:rPr>
+        <w:t>שנמצאו</w:t>
+      </w:r>
+      <w:r>
+        <w:rPr>
+          <w:rFonts w:cs="Arial"/>
+          <w:rtl/>
+        </w:rPr>
+        <w:t xml:space="preserve"> </w:t>
+      </w:r>
+      <w:r>
+        <w:rPr>
+          <w:rFonts w:cs="Arial" w:hint="cs"/>
+          <w:rtl/>
+        </w:rPr>
+        <w:t>לפונקציה הנ"ל</w:t>
+      </w:r>
+      <w:r>
+        <w:rPr>
+          <w:rFonts w:cs="Arial"/>
+          <w:rtl/>
+        </w:rPr>
+        <w:t>,</w:t>
+      </w:r>
+      <w:r>
+        <w:rPr>
+          <w:rFonts w:cs="Arial" w:hint="cs"/>
+          <w:rtl/>
+        </w:rPr>
+        <w:t xml:space="preserve"> אשר </w:t>
+      </w:r>
+      <w:r>
+        <w:rPr>
+          <w:rFonts w:cs="Arial" w:hint="cs"/>
+          <w:rtl/>
+        </w:rPr>
+        <w:t xml:space="preserve">על פי הפרמטר של </w:t>
+      </w:r>
+      <w:r>
+        <w:rPr>
+          <w:rFonts w:cs="Arial" w:hint="cs"/>
+          <w:rtl/>
+        </w:rPr>
+        <w:t xml:space="preserve">מספר האיטרציות המקסימלי </w:t>
+      </w:r>
+      <w:r>
+        <w:rPr>
+          <w:rFonts w:cs="Arial" w:hint="cs"/>
+          <w:rtl/>
+        </w:rPr>
+        <w:t xml:space="preserve">חוזרת </w:t>
+      </w:r>
+      <w:r>
+        <w:rPr>
+          <w:rFonts w:cs="Arial" w:hint="cs"/>
+          <w:rtl/>
+        </w:rPr>
+        <w:t>על התהליך הבא:</w:t>
+      </w:r>
+      <w:r>
+        <w:rPr>
+          <w:rFonts w:cs="Arial"/>
+          <w:rtl/>
+        </w:rPr>
+        <w:br/>
+      </w:r>
+      <w:r>
+        <w:rPr>
+          <w:rFonts w:cs="Arial" w:hint="cs"/>
+          <w:rtl/>
+        </w:rPr>
+        <w:t>בוחרים באקראי 4 נקודות מכל סט קורדינטות , מחשבים את ההומוגרפיה באמצעות הפונקציה</w:t>
+      </w:r>
+      <w:r>
+        <w:rPr>
+          <w:rFonts w:cs="Arial"/>
+        </w:rPr>
+        <w:t xml:space="preserve"> (dlt)</w:t>
+      </w:r>
+      <w:r>
+        <w:rPr>
+          <w:rFonts w:cs="Arial"/>
+          <w:rtl/>
+        </w:rPr>
+        <w:t xml:space="preserve"> </w:t>
+      </w:r>
+      <w:r>
+        <w:rPr>
+          <w:rFonts w:cs="Arial" w:hint="cs"/>
+          <w:rtl/>
+        </w:rPr>
+        <w:t>בה אנו ממשים</w:t>
+      </w:r>
+      <w:r>
+        <w:rPr>
+          <w:rFonts w:cs="Arial"/>
+          <w:rtl/>
+        </w:rPr>
+        <w:t xml:space="preserve"> </w:t>
+      </w:r>
+      <w:r>
+        <w:rPr>
+          <w:rFonts w:cs="Arial" w:hint="cs"/>
+          <w:rtl/>
+        </w:rPr>
+        <w:t>טרנספורמציה</w:t>
+      </w:r>
+      <w:r>
+        <w:rPr>
+          <w:rFonts w:cs="Arial"/>
+          <w:rtl/>
+        </w:rPr>
+        <w:t xml:space="preserve"> </w:t>
+      </w:r>
+      <w:r>
+        <w:rPr>
+          <w:rFonts w:cs="Arial" w:hint="cs"/>
+          <w:rtl/>
+        </w:rPr>
+        <w:t>ליניארית</w:t>
+      </w:r>
+      <w:r>
+        <w:rPr>
+          <w:rFonts w:cs="Arial"/>
+          <w:rtl/>
+        </w:rPr>
+        <w:t xml:space="preserve"> </w:t>
+      </w:r>
+      <w:r>
+        <w:rPr>
+          <w:rFonts w:cs="Arial" w:hint="cs"/>
+          <w:rtl/>
+        </w:rPr>
+        <w:t>ישירה</w:t>
+      </w:r>
+      <w:r>
+        <w:rPr>
+          <w:rFonts w:cs="Arial"/>
+          <w:rtl/>
+        </w:rPr>
+        <w:t xml:space="preserve"> </w:t>
+      </w:r>
+      <w:r>
+        <w:rPr>
+          <w:rFonts w:cs="Arial" w:hint="cs"/>
+          <w:rtl/>
+        </w:rPr>
+        <w:t xml:space="preserve">באמצעות </w:t>
+      </w:r>
+      <w:r>
+        <w:rPr>
+          <w:rFonts w:cs="Arial"/>
+        </w:rPr>
+        <w:t>SVD</w:t>
+      </w:r>
+      <w:r>
+        <w:rPr>
+          <w:rFonts w:cs="Arial" w:hint="cs"/>
+          <w:rtl/>
+        </w:rPr>
+        <w:t xml:space="preserve"> על מנת לחשב את ההומוגרפיה</w:t>
       </w:r>
       <w:r>
         <w:rPr>
@@ -404,381 +979,49 @@
           <w:rFonts w:cs="Arial" w:hint="cs"/>
           <w:rtl/>
         </w:rPr>
-        <w:t>לאחר</w:t>
-      </w:r>
-      <w:r>
-        <w:rPr>
-          <w:rFonts w:cs="Arial"/>
-          <w:rtl/>
-        </w:rPr>
-        <w:t xml:space="preserve"> </w:t>
-      </w:r>
-      <w:r>
-        <w:rPr>
-          <w:rFonts w:cs="Arial" w:hint="cs"/>
-          <w:rtl/>
-        </w:rPr>
-        <w:t>מכן</w:t>
-      </w:r>
-      <w:r>
-        <w:rPr>
-          <w:rFonts w:cs="Arial"/>
-          <w:rtl/>
-        </w:rPr>
-        <w:t xml:space="preserve"> </w:t>
-      </w:r>
-      <w:r>
-        <w:rPr>
-          <w:rFonts w:cs="Arial" w:hint="cs"/>
-          <w:rtl/>
-        </w:rPr>
-        <w:t>אנו</w:t>
-      </w:r>
-      <w:r>
-        <w:rPr>
-          <w:rFonts w:cs="Arial"/>
-          <w:rtl/>
-        </w:rPr>
-        <w:t xml:space="preserve"> </w:t>
-      </w:r>
-      <w:r>
-        <w:rPr>
-          <w:rFonts w:cs="Arial" w:hint="cs"/>
-          <w:rtl/>
-        </w:rPr>
-        <w:t>משתמשים</w:t>
-      </w:r>
-      <w:r>
-        <w:rPr>
-          <w:rFonts w:cs="Arial"/>
-          <w:rtl/>
-        </w:rPr>
-        <w:t xml:space="preserve"> </w:t>
-      </w:r>
-      <w:r>
-        <w:rPr>
-          <w:rFonts w:cs="Arial" w:hint="cs"/>
-          <w:rtl/>
-        </w:rPr>
-        <w:t>בקואורדינטות</w:t>
-      </w:r>
-      <w:r>
-        <w:rPr>
-          <w:rFonts w:cs="Arial"/>
-          <w:rtl/>
-        </w:rPr>
-        <w:t xml:space="preserve"> </w:t>
-      </w:r>
-      <w:r>
-        <w:rPr>
-          <w:rFonts w:cs="Arial" w:hint="cs"/>
-          <w:rtl/>
-        </w:rPr>
-        <w:t>שנמצאו</w:t>
-      </w:r>
-      <w:r>
-        <w:rPr>
-          <w:rFonts w:cs="Arial"/>
-          <w:rtl/>
-        </w:rPr>
-        <w:t xml:space="preserve"> </w:t>
-      </w:r>
-      <w:r>
-        <w:rPr>
-          <w:rFonts w:cs="Arial" w:hint="cs"/>
-          <w:rtl/>
-        </w:rPr>
-        <w:t>כדי</w:t>
-      </w:r>
-      <w:r>
-        <w:rPr>
-          <w:rFonts w:cs="Arial"/>
-          <w:rtl/>
-        </w:rPr>
-        <w:t xml:space="preserve"> </w:t>
-      </w:r>
-      <w:r>
-        <w:rPr>
-          <w:rFonts w:cs="Arial" w:hint="cs"/>
-          <w:rtl/>
-        </w:rPr>
-        <w:t>לשלוח</w:t>
-      </w:r>
-      <w:r>
-        <w:rPr>
-          <w:rFonts w:cs="Arial"/>
-          <w:rtl/>
-        </w:rPr>
-        <w:t xml:space="preserve"> </w:t>
-      </w:r>
-      <w:r>
-        <w:rPr>
-          <w:rFonts w:cs="Arial" w:hint="cs"/>
-          <w:rtl/>
-        </w:rPr>
-        <w:t>לפונקציית</w:t>
-      </w:r>
-      <w:r>
-        <w:rPr>
-          <w:rFonts w:cs="Arial"/>
-          <w:rtl/>
-        </w:rPr>
-        <w:t xml:space="preserve"> </w:t>
-      </w:r>
-      <w:r>
-        <w:rPr>
-          <w:rFonts w:cs="Arial"/>
-        </w:rPr>
-        <w:t>RANSAC</w:t>
-      </w:r>
-      <w:r>
-        <w:rPr>
-          <w:rFonts w:cs="Arial"/>
-          <w:rtl/>
-        </w:rPr>
-        <w:t xml:space="preserve">, </w:t>
-      </w:r>
-      <w:r>
-        <w:rPr>
-          <w:rFonts w:cs="Arial" w:hint="cs"/>
-          <w:rtl/>
-        </w:rPr>
-        <w:t>המשתמשת</w:t>
-      </w:r>
-      <w:r>
-        <w:rPr>
-          <w:rFonts w:cs="Arial"/>
-          <w:rtl/>
-        </w:rPr>
-        <w:t xml:space="preserve"> </w:t>
-      </w:r>
-      <w:r>
-        <w:rPr>
-          <w:rFonts w:cs="Arial" w:hint="cs"/>
-          <w:rtl/>
-        </w:rPr>
-        <w:t>בטרנספורמציה</w:t>
-      </w:r>
-      <w:r>
-        <w:rPr>
-          <w:rFonts w:cs="Arial"/>
-          <w:rtl/>
-        </w:rPr>
-        <w:t xml:space="preserve"> </w:t>
-      </w:r>
-      <w:r>
-        <w:rPr>
-          <w:rFonts w:cs="Arial" w:hint="cs"/>
-          <w:rtl/>
-        </w:rPr>
-        <w:t>ליניארית</w:t>
-      </w:r>
-      <w:r>
-        <w:rPr>
-          <w:rFonts w:cs="Arial"/>
-          <w:rtl/>
-        </w:rPr>
-        <w:t xml:space="preserve"> </w:t>
-      </w:r>
-      <w:r>
-        <w:rPr>
-          <w:rFonts w:cs="Arial" w:hint="cs"/>
-          <w:rtl/>
-        </w:rPr>
-        <w:t>ישירה</w:t>
-      </w:r>
-      <w:r>
-        <w:rPr>
-          <w:rFonts w:cs="Arial"/>
-          <w:rtl/>
-        </w:rPr>
-        <w:t xml:space="preserve"> </w:t>
-      </w:r>
-      <w:r>
-        <w:rPr>
-          <w:rFonts w:cs="Arial" w:hint="cs"/>
-          <w:rtl/>
-        </w:rPr>
-        <w:t>על</w:t>
-      </w:r>
-      <w:r>
-        <w:rPr>
-          <w:rFonts w:cs="Arial"/>
-          <w:rtl/>
-        </w:rPr>
-        <w:t xml:space="preserve"> </w:t>
-      </w:r>
-      <w:r>
-        <w:rPr>
-          <w:rFonts w:cs="Arial" w:hint="cs"/>
-          <w:rtl/>
-        </w:rPr>
-        <w:t>קבוצות</w:t>
-      </w:r>
-      <w:r>
-        <w:rPr>
-          <w:rFonts w:cs="Arial"/>
-          <w:rtl/>
-        </w:rPr>
-        <w:t xml:space="preserve"> </w:t>
-      </w:r>
-      <w:r>
-        <w:rPr>
-          <w:rFonts w:cs="Arial" w:hint="cs"/>
-          <w:rtl/>
-        </w:rPr>
-        <w:t>של</w:t>
-      </w:r>
-      <w:r>
-        <w:rPr>
-          <w:rFonts w:cs="Arial"/>
-          <w:rtl/>
-        </w:rPr>
-        <w:t xml:space="preserve"> </w:t>
-      </w:r>
-      <w:r>
-        <w:rPr>
-          <w:rFonts w:cs="Arial" w:hint="cs"/>
-          <w:rtl/>
-        </w:rPr>
-        <w:t>נקודות</w:t>
-      </w:r>
-      <w:r>
-        <w:rPr>
-          <w:rFonts w:cs="Arial"/>
-          <w:rtl/>
-        </w:rPr>
-        <w:t xml:space="preserve"> </w:t>
-      </w:r>
-      <w:r>
-        <w:rPr>
-          <w:rFonts w:cs="Arial" w:hint="cs"/>
-          <w:rtl/>
-        </w:rPr>
-        <w:t>אקראיות</w:t>
-      </w:r>
-      <w:r>
-        <w:rPr>
-          <w:rFonts w:cs="Arial"/>
-          <w:rtl/>
-        </w:rPr>
-        <w:t xml:space="preserve"> </w:t>
-      </w:r>
-      <w:r>
-        <w:rPr>
-          <w:rFonts w:cs="Arial" w:hint="cs"/>
-          <w:rtl/>
-        </w:rPr>
-        <w:t>על</w:t>
-      </w:r>
-      <w:r>
-        <w:rPr>
-          <w:rFonts w:cs="Arial"/>
-          <w:rtl/>
-        </w:rPr>
-        <w:t xml:space="preserve"> </w:t>
-      </w:r>
-      <w:r>
-        <w:rPr>
-          <w:rFonts w:cs="Arial" w:hint="cs"/>
-          <w:rtl/>
-        </w:rPr>
-        <w:t>מנת</w:t>
-      </w:r>
-      <w:r>
-        <w:rPr>
-          <w:rFonts w:cs="Arial"/>
-          <w:rtl/>
-        </w:rPr>
-        <w:t xml:space="preserve"> </w:t>
-      </w:r>
-      <w:r>
-        <w:rPr>
-          <w:rFonts w:cs="Arial" w:hint="cs"/>
-          <w:rtl/>
-        </w:rPr>
-        <w:t>למצוא</w:t>
-      </w:r>
-      <w:r>
-        <w:rPr>
-          <w:rFonts w:cs="Arial"/>
-          <w:rtl/>
-        </w:rPr>
-        <w:t xml:space="preserve"> </w:t>
-      </w:r>
-      <w:r>
-        <w:rPr>
-          <w:rFonts w:cs="Arial" w:hint="cs"/>
-          <w:rtl/>
-        </w:rPr>
-        <w:t>את</w:t>
-      </w:r>
-      <w:r>
-        <w:rPr>
-          <w:rFonts w:cs="Arial"/>
-          <w:rtl/>
-        </w:rPr>
-        <w:t xml:space="preserve"> </w:t>
-      </w:r>
-      <w:proofErr w:type="spellStart"/>
-      <w:r>
-        <w:rPr>
-          <w:rFonts w:cs="Arial" w:hint="cs"/>
-          <w:rtl/>
-        </w:rPr>
-        <w:t>ההומוגרפיה</w:t>
-      </w:r>
-      <w:proofErr w:type="spellEnd"/>
-      <w:r>
-        <w:rPr>
-          <w:rFonts w:cs="Arial"/>
-          <w:rtl/>
-        </w:rPr>
-        <w:t xml:space="preserve"> </w:t>
-      </w:r>
-      <w:r>
-        <w:rPr>
-          <w:rFonts w:cs="Arial" w:hint="cs"/>
-          <w:rtl/>
-        </w:rPr>
-        <w:t>הטובה</w:t>
-      </w:r>
-      <w:r>
-        <w:rPr>
-          <w:rFonts w:cs="Arial"/>
-          <w:rtl/>
-        </w:rPr>
-        <w:t xml:space="preserve"> </w:t>
-      </w:r>
-      <w:r>
-        <w:rPr>
-          <w:rFonts w:cs="Arial" w:hint="cs"/>
-          <w:rtl/>
-        </w:rPr>
-        <w:t>ביותר</w:t>
-      </w:r>
-      <w:r>
-        <w:rPr>
-          <w:rFonts w:cs="Arial"/>
-          <w:rtl/>
-        </w:rPr>
-        <w:t xml:space="preserve"> </w:t>
-      </w:r>
-      <w:r>
-        <w:rPr>
-          <w:rFonts w:cs="Arial" w:hint="cs"/>
-          <w:rtl/>
-        </w:rPr>
-        <w:t>האפשרית</w:t>
-      </w:r>
-      <w:r>
-        <w:rPr>
-          <w:rFonts w:cs="Arial"/>
-          <w:rtl/>
-        </w:rPr>
-        <w:t xml:space="preserve">. </w:t>
-      </w:r>
-      <w:proofErr w:type="spellStart"/>
+        <w:t>נספור את מספר ה</w:t>
+      </w:r>
+      <w:r>
+        <w:rPr>
+          <w:rFonts w:cs="Arial" w:hint="cs"/>
+          <w:rtl/>
+        </w:rPr>
+        <w:t>התאמות(</w:t>
+      </w:r>
+      <w:r>
+        <w:rPr>
+          <w:rFonts w:cs="Arial"/>
+        </w:rPr>
+        <w:t>inliers</w:t>
+      </w:r>
+      <w:r>
+        <w:rPr>
+          <w:rFonts w:cs="Arial" w:hint="cs"/>
+          <w:rtl/>
+        </w:rPr>
+        <w:t xml:space="preserve">) שעברו את ערך הסף </w:t>
+      </w:r>
+      <w:r>
+        <w:rPr>
+          <w:rFonts w:cs="Arial" w:hint="cs"/>
+          <w:rtl/>
+        </w:rPr>
+        <w:t xml:space="preserve">ובסוף התהליך נחזיר את ההומוגרפיה הטובה ביותר שנמצאה עם </w:t>
+      </w:r>
+      <w:r>
+        <w:rPr>
+          <w:rFonts w:cs="Arial" w:hint="cs"/>
+          <w:rtl/>
+        </w:rPr>
+        <w:t>מספר ההתאמות הגבוה ביותר.</w:t>
+      </w:r>
+      <w:r>
+        <w:rPr>
+          <w:rFonts w:cs="Arial"/>
+          <w:rtl/>
+        </w:rPr>
+        <w:br/>
+      </w:r>
       <w:r>
         <w:rPr>
           <w:rFonts w:cs="Arial" w:hint="cs"/>
@@ -793,13 +1036,19 @@
         </w:rPr>
         <w:t>פיה</w:t>
       </w:r>
-      <w:proofErr w:type="spellEnd"/>
-      <w:r>
-        <w:rPr>
-          <w:rFonts w:cs="Arial"/>
-          <w:rtl/>
-        </w:rPr>
-        <w:t xml:space="preserve"> </w:t>
+      <w:r>
+        <w:rPr>
+          <w:rFonts w:cs="Arial"/>
+          <w:rtl/>
+        </w:rPr>
+        <w:t xml:space="preserve"> </w:t>
+      </w:r>
+      <w:r>
+        <w:rPr>
+          <w:rFonts w:cs="Arial" w:hint="cs"/>
+          <w:rtl/>
+        </w:rPr>
+        <w:t xml:space="preserve">הטובה ביותר שנמצאה </w:t>
       </w:r>
       <w:r>
         <w:rPr>
@@ -883,7 +1132,7 @@
           <w:rFonts w:cs="Arial" w:hint="cs"/>
           <w:rtl/>
         </w:rPr>
-        <w:t>ביותר</w:t>
+        <w:t>ככל האפשר</w:t>
       </w:r>
       <w:r>
         <w:rPr>
@@ -902,6 +1151,69 @@
       </w:pPr>
       <w:r>
         <w:rPr>
+          <w:rFonts w:cs="Arial"/>
+          <w:noProof/>
+          <w:rtl/>
+        </w:rPr>
+        <w:drawing>
+          <wp:anchor distT="0" distB="0" distL="114300" distR="114300" simplePos="0" relativeHeight="251658240" behindDoc="0" locked="0" layoutInCell="1" allowOverlap="1" wp14:anchorId="6768D66E" wp14:editId="4E3E7BDC">
+            <wp:simplePos x="0" y="0"/>
+            <wp:positionH relativeFrom="column">
+              <wp:posOffset>-362709</wp:posOffset>
+            </wp:positionH>
+            <wp:positionV relativeFrom="paragraph">
+              <wp:posOffset>246039</wp:posOffset>
+            </wp:positionV>
+            <wp:extent cx="1766570" cy="2649855"/>
+            <wp:effectExtent l="0" t="0" r="5080" b="0"/>
+            <wp:wrapSquare wrapText="bothSides"/>
+            <wp:docPr id="1813768588" name="תמונה 1" descr="תמונה שמכילה בניין, בחוץ, הר&#10;&#10;התיאור נוצר באופן אוטומטי"/>
+            <wp:cNvGraphicFramePr>
+              <a:graphicFrameLocks xmlns:a="http://schemas.openxmlformats.org/drawingml/2006/main" noChangeAspect="1"/>
+            </wp:cNvGraphicFramePr>
+            <a:graphic xmlns:a="http://schemas.openxmlformats.org/drawingml/2006/main">
+              <a:graphicData uri="http://schemas.openxmlformats.org/drawingml/2006/picture">
+                <pic:pic xmlns:pic="http://schemas.openxmlformats.org/drawingml/2006/picture">
+                  <pic:nvPicPr>
+                    <pic:cNvPr id="1813768588" name="תמונה 1" descr="תמונה שמכילה בניין, בחוץ, הר&#10;&#10;התיאור נוצר באופן אוטומטי"/>
+                    <pic:cNvPicPr/>
+                  </pic:nvPicPr>
+                  <pic:blipFill>
+                    <a:blip r:embed="rId4" cstate="print">
+                      <a:extLst>
+                        <a:ext uri="{28A0092B-C50C-407E-A947-70E740481C1C}">
+                          <a14:useLocalDpi xmlns:a14="http://schemas.microsoft.com/office/drawing/2010/main" val="0"/>
+                        </a:ext>
+                      </a:extLst>
+                    </a:blip>
+                    <a:stretch>
+                      <a:fillRect/>
+                    </a:stretch>
+                  </pic:blipFill>
+                  <pic:spPr>
+                    <a:xfrm>
+                      <a:off x="0" y="0"/>
+                      <a:ext cx="1766570" cy="2649855"/>
+                    </a:xfrm>
+                    <a:prstGeom prst="rect">
+                      <a:avLst/>
+                    </a:prstGeom>
+                  </pic:spPr>
+                </pic:pic>
+              </a:graphicData>
+            </a:graphic>
+          </wp:anchor>
+        </w:drawing>
+      </w:r>
+      <w:r>
+        <w:rPr>
+          <w:rFonts w:cs="Arial" w:hint="cs"/>
+          <w:rtl/>
+        </w:rPr>
+        <w:t xml:space="preserve">קוד האלגוריתם מצורף </w:t>
+      </w:r>
+      <w:r>
+        <w:rPr>
           <w:rFonts w:cs="Arial" w:hint="cs"/>
           <w:rtl/>
         </w:rPr>
@@ -918,70 +1230,28 @@
           <w:rFonts w:cs="Arial" w:hint="cs"/>
           <w:rtl/>
         </w:rPr>
-        <w:t xml:space="preserve"> </w:t>
-      </w:r>
-      <w:r>
-        <w:rPr>
-          <w:rFonts w:cs="Arial" w:hint="cs"/>
-          <w:rtl/>
-        </w:rPr>
-        <w:t>מצורף</w:t>
-      </w:r>
-      <w:r>
-        <w:rPr>
-          <w:rFonts w:cs="Arial"/>
-          <w:rtl/>
-        </w:rPr>
-        <w:t xml:space="preserve"> </w:t>
-      </w:r>
-      <w:r>
-        <w:rPr>
-          <w:rFonts w:cs="Arial" w:hint="cs"/>
-          <w:rtl/>
-        </w:rPr>
-        <w:t>הקוד</w:t>
-      </w:r>
-      <w:r>
-        <w:rPr>
-          <w:rFonts w:cs="Arial"/>
-          <w:rtl/>
-        </w:rPr>
-        <w:t xml:space="preserve"> </w:t>
-      </w:r>
-      <w:r>
-        <w:rPr>
-          <w:rFonts w:cs="Arial" w:hint="cs"/>
-          <w:rtl/>
-        </w:rPr>
-        <w:t>של</w:t>
-      </w:r>
-      <w:r>
-        <w:rPr>
-          <w:rFonts w:cs="Arial"/>
-          <w:rtl/>
-        </w:rPr>
-        <w:t xml:space="preserve"> </w:t>
-      </w:r>
-      <w:r>
-        <w:rPr>
-          <w:rFonts w:cs="Arial" w:hint="cs"/>
-          <w:rtl/>
-        </w:rPr>
-        <w:t>האלגוריתם</w:t>
-      </w:r>
-      <w:r>
-        <w:rPr>
-          <w:rFonts w:cs="Arial"/>
-          <w:rtl/>
-        </w:rPr>
-        <w:t xml:space="preserve">, </w:t>
-      </w:r>
-      <w:r>
-        <w:rPr>
-          <w:rFonts w:cs="Arial" w:hint="cs"/>
-          <w:rtl/>
-        </w:rPr>
-        <w:t>ולהלן</w:t>
+        <w:t>.</w:t>
+      </w:r>
+      <w:r>
+        <w:rPr>
+          <w:rFonts w:cs="Arial"/>
+          <w:rtl/>
+        </w:rPr>
+        <w:br/>
+      </w:r>
+      <w:r>
+        <w:rPr>
+          <w:rFonts w:cs="Arial"/>
+          <w:rtl/>
+        </w:rPr>
+        <w:br/>
+      </w:r>
+      <w:r>
+        <w:rPr>
+          <w:rFonts w:cs="Arial" w:hint="cs"/>
+          <w:rtl/>
+        </w:rPr>
+        <w:t>להלן</w:t>
       </w:r>
       <w:r>
         <w:rPr>
@@ -1061,6 +1331,13 @@
         </w:rPr>
         <w:t>תמונה ראשונה:</w:t>
       </w:r>
+      <w:r>
+        <w:rPr>
+          <w:rFonts w:cs="Arial" w:hint="cs"/>
+          <w:rtl/>
+        </w:rPr>
+        <w:t xml:space="preserve">                                                    תמונה שנייה:</w:t>
+      </w:r>
     </w:p>
     <w:p>
       <w:pPr>
@@ -1072,6 +1349,7 @@
       <w:r>
         <w:rPr>
           <w:rFonts w:cs="Arial"/>
+          <w:noProof/>
           <w:rtl/>
         </w:rPr>
         <w:drawing>
@@ -1090,7 +1368,7 @@
                     <pic:cNvPicPr/>
                   </pic:nvPicPr>
                   <pic:blipFill>
-                    <a:blip r:embed="rId4"/>
+                    <a:blip r:embed="rId5"/>
                     <a:stretch>
                       <a:fillRect/>
                     </a:stretch>
@@ -1117,13 +1395,6 @@
           <w:rtl/>
         </w:rPr>
       </w:pPr>
-      <w:r>
-        <w:rPr>
-          <w:rFonts w:hint="cs"/>
-          <w:rtl/>
-        </w:rPr>
-        <w:t>תמונה שניה:</w:t>
-      </w:r>
     </w:p>
     <w:p>
       <w:pPr>
@@ -1131,47 +1402,6 @@
           <w:rtl/>
         </w:rPr>
       </w:pPr>
-      <w:r>
-        <w:rPr>
-          <w:rFonts w:cs="Arial"/>
-          <w:rtl/>
-        </w:rPr>
-        <w:drawing>
-          <wp:inline distT="0" distB="0" distL="0" distR="0" wp14:anchorId="2965157F" wp14:editId="2979E8E9">
-            <wp:extent cx="1766862" cy="2650293"/>
-            <wp:effectExtent l="0" t="0" r="5080" b="0"/>
-            <wp:docPr id="1813768588" name="תמונה 1" descr="תמונה שמכילה בניין, בחוץ, הר&#10;&#10;התיאור נוצר באופן אוטומטי"/>
-            <wp:cNvGraphicFramePr>
-              <a:graphicFrameLocks xmlns:a="http://schemas.openxmlformats.org/drawingml/2006/main" noChangeAspect="1"/>
-            </wp:cNvGraphicFramePr>
-            <a:graphic xmlns:a="http://schemas.openxmlformats.org/drawingml/2006/main">
-              <a:graphicData uri="http://schemas.openxmlformats.org/drawingml/2006/picture">
-                <pic:pic xmlns:pic="http://schemas.openxmlformats.org/drawingml/2006/picture">
-                  <pic:nvPicPr>
-                    <pic:cNvPr id="1813768588" name="תמונה 1" descr="תמונה שמכילה בניין, בחוץ, הר&#10;&#10;התיאור נוצר באופן אוטומטי"/>
-                    <pic:cNvPicPr/>
-                  </pic:nvPicPr>
-                  <pic:blipFill>
-                    <a:blip r:embed="rId5"/>
-                    <a:stretch>
-                      <a:fillRect/>
-                    </a:stretch>
-                  </pic:blipFill>
-                  <pic:spPr>
-                    <a:xfrm>
-                      <a:off x="0" y="0"/>
-                      <a:ext cx="1771255" cy="2656882"/>
-                    </a:xfrm>
-                    <a:prstGeom prst="rect">
-                      <a:avLst/>
-                    </a:prstGeom>
-                  </pic:spPr>
-                </pic:pic>
-              </a:graphicData>
-            </a:graphic>
-          </wp:inline>
-        </w:drawing>
-      </w:r>
     </w:p>
     <w:p>
       <w:pPr>
@@ -1179,429 +1409,6 @@
           <w:rtl/>
         </w:rPr>
       </w:pPr>
-      <w:r>
-        <w:rPr>
-          <w:rFonts w:cs="Arial" w:hint="cs"/>
-          <w:rtl/>
-        </w:rPr>
-        <w:lastRenderedPageBreak/>
-        <w:t>הרעיון</w:t>
-      </w:r>
-      <w:r>
-        <w:rPr>
-          <w:rFonts w:cs="Arial"/>
-          <w:rtl/>
-        </w:rPr>
-        <w:t xml:space="preserve"> </w:t>
-      </w:r>
-      <w:r>
-        <w:rPr>
-          <w:rFonts w:cs="Arial" w:hint="cs"/>
-          <w:rtl/>
-        </w:rPr>
-        <w:t>בבחירת</w:t>
-      </w:r>
-      <w:r>
-        <w:rPr>
-          <w:rFonts w:cs="Arial"/>
-          <w:rtl/>
-        </w:rPr>
-        <w:t xml:space="preserve"> </w:t>
-      </w:r>
-      <w:proofErr w:type="spellStart"/>
-      <w:r>
-        <w:rPr>
-          <w:rFonts w:cs="Arial" w:hint="cs"/>
-          <w:rtl/>
-        </w:rPr>
-        <w:t>ההומוגרפיה</w:t>
-      </w:r>
-      <w:proofErr w:type="spellEnd"/>
-      <w:r>
-        <w:rPr>
-          <w:rFonts w:cs="Arial"/>
-          <w:rtl/>
-        </w:rPr>
-        <w:t xml:space="preserve"> </w:t>
-      </w:r>
-      <w:r>
-        <w:rPr>
-          <w:rFonts w:cs="Arial" w:hint="cs"/>
-          <w:rtl/>
-        </w:rPr>
-        <w:t>הטובה</w:t>
-      </w:r>
-      <w:r>
-        <w:rPr>
-          <w:rFonts w:cs="Arial"/>
-          <w:rtl/>
-        </w:rPr>
-        <w:t xml:space="preserve"> </w:t>
-      </w:r>
-      <w:r>
-        <w:rPr>
-          <w:rFonts w:cs="Arial" w:hint="cs"/>
-          <w:rtl/>
-        </w:rPr>
-        <w:t>ביותר</w:t>
-      </w:r>
-      <w:r>
-        <w:rPr>
-          <w:rFonts w:cs="Arial"/>
-          <w:rtl/>
-        </w:rPr>
-        <w:t xml:space="preserve"> </w:t>
-      </w:r>
-      <w:r>
-        <w:rPr>
-          <w:rFonts w:cs="Arial" w:hint="cs"/>
-          <w:rtl/>
-        </w:rPr>
-        <w:t>היא</w:t>
-      </w:r>
-      <w:r>
-        <w:rPr>
-          <w:rFonts w:cs="Arial"/>
-          <w:rtl/>
-        </w:rPr>
-        <w:t xml:space="preserve"> </w:t>
-      </w:r>
-      <w:r>
-        <w:rPr>
-          <w:rFonts w:cs="Arial" w:hint="cs"/>
-          <w:rtl/>
-        </w:rPr>
-        <w:t>למצוא</w:t>
-      </w:r>
-      <w:r>
-        <w:rPr>
-          <w:rFonts w:cs="Arial"/>
-          <w:rtl/>
-        </w:rPr>
-        <w:t xml:space="preserve"> </w:t>
-      </w:r>
-      <w:r>
-        <w:rPr>
-          <w:rFonts w:cs="Arial" w:hint="cs"/>
-          <w:rtl/>
-        </w:rPr>
-        <w:t>את</w:t>
-      </w:r>
-      <w:r>
-        <w:rPr>
-          <w:rFonts w:cs="Arial"/>
-          <w:rtl/>
-        </w:rPr>
-        <w:t xml:space="preserve"> </w:t>
-      </w:r>
-      <w:r>
-        <w:rPr>
-          <w:rFonts w:cs="Arial" w:hint="cs"/>
-          <w:rtl/>
-        </w:rPr>
-        <w:t>נקודות</w:t>
-      </w:r>
-      <w:r>
-        <w:rPr>
-          <w:rFonts w:cs="Arial"/>
-          <w:rtl/>
-        </w:rPr>
-        <w:t xml:space="preserve"> </w:t>
-      </w:r>
-      <w:r>
-        <w:rPr>
-          <w:rFonts w:cs="Arial" w:hint="cs"/>
-          <w:rtl/>
-        </w:rPr>
-        <w:t>המגע</w:t>
-      </w:r>
-      <w:r>
-        <w:rPr>
-          <w:rFonts w:cs="Arial"/>
-          <w:rtl/>
-        </w:rPr>
-        <w:t xml:space="preserve"> </w:t>
-      </w:r>
-      <w:r>
-        <w:rPr>
-          <w:rFonts w:cs="Arial" w:hint="cs"/>
-          <w:rtl/>
-        </w:rPr>
-        <w:t>המתאימות</w:t>
-      </w:r>
-      <w:r>
-        <w:rPr>
-          <w:rFonts w:cs="Arial"/>
-          <w:rtl/>
-        </w:rPr>
-        <w:t xml:space="preserve"> </w:t>
-      </w:r>
-      <w:r>
-        <w:rPr>
-          <w:rFonts w:cs="Arial" w:hint="cs"/>
-          <w:rtl/>
-        </w:rPr>
-        <w:t>ביותר</w:t>
-      </w:r>
-      <w:r>
-        <w:rPr>
-          <w:rFonts w:cs="Arial"/>
-          <w:rtl/>
-        </w:rPr>
-        <w:t xml:space="preserve">. </w:t>
-      </w:r>
-      <w:r>
-        <w:rPr>
-          <w:rFonts w:cs="Arial" w:hint="cs"/>
-          <w:rtl/>
-        </w:rPr>
-        <w:t>כאן</w:t>
-      </w:r>
-      <w:r>
-        <w:rPr>
-          <w:rFonts w:cs="Arial"/>
-          <w:rtl/>
-        </w:rPr>
-        <w:t xml:space="preserve">, </w:t>
-      </w:r>
-      <w:r>
-        <w:rPr>
-          <w:rFonts w:cs="Arial" w:hint="cs"/>
-          <w:rtl/>
-        </w:rPr>
-        <w:t>לאחר</w:t>
-      </w:r>
-      <w:r>
-        <w:rPr>
-          <w:rFonts w:cs="Arial"/>
-          <w:rtl/>
-        </w:rPr>
-        <w:t xml:space="preserve"> </w:t>
-      </w:r>
-      <w:r>
-        <w:rPr>
-          <w:rFonts w:cs="Arial" w:hint="cs"/>
-          <w:rtl/>
-        </w:rPr>
-        <w:t>חישוב</w:t>
-      </w:r>
-      <w:r>
-        <w:rPr>
-          <w:rFonts w:cs="Arial"/>
-          <w:rtl/>
-        </w:rPr>
-        <w:t xml:space="preserve"> </w:t>
-      </w:r>
-      <w:r>
-        <w:rPr>
-          <w:rFonts w:cs="Arial" w:hint="cs"/>
-          <w:rtl/>
-        </w:rPr>
-        <w:t>הומוגרפיות</w:t>
-      </w:r>
-      <w:r>
-        <w:rPr>
-          <w:rFonts w:cs="Arial"/>
-          <w:rtl/>
-        </w:rPr>
-        <w:t xml:space="preserve"> </w:t>
-      </w:r>
-      <w:r>
-        <w:rPr>
-          <w:rFonts w:cs="Arial" w:hint="cs"/>
-          <w:rtl/>
-        </w:rPr>
-        <w:t>מרובות</w:t>
-      </w:r>
-      <w:r>
-        <w:rPr>
-          <w:rFonts w:cs="Arial"/>
-          <w:rtl/>
-        </w:rPr>
-        <w:t xml:space="preserve">, </w:t>
-      </w:r>
-      <w:r>
-        <w:rPr>
-          <w:rFonts w:cs="Arial" w:hint="cs"/>
-          <w:rtl/>
-        </w:rPr>
-        <w:t>אנו</w:t>
-      </w:r>
-      <w:r>
-        <w:rPr>
-          <w:rFonts w:cs="Arial"/>
-          <w:rtl/>
-        </w:rPr>
-        <w:t xml:space="preserve"> </w:t>
-      </w:r>
-      <w:r>
-        <w:rPr>
-          <w:rFonts w:cs="Arial" w:hint="cs"/>
-          <w:rtl/>
-        </w:rPr>
-        <w:t>בוחרים</w:t>
-      </w:r>
-      <w:r>
-        <w:rPr>
-          <w:rFonts w:cs="Arial"/>
-          <w:rtl/>
-        </w:rPr>
-        <w:t xml:space="preserve"> </w:t>
-      </w:r>
-      <w:r>
-        <w:rPr>
-          <w:rFonts w:cs="Arial" w:hint="cs"/>
-          <w:rtl/>
-        </w:rPr>
-        <w:t>את</w:t>
-      </w:r>
-      <w:r>
-        <w:rPr>
-          <w:rFonts w:cs="Arial"/>
-          <w:rtl/>
-        </w:rPr>
-        <w:t xml:space="preserve"> </w:t>
-      </w:r>
-      <w:r>
-        <w:rPr>
-          <w:rFonts w:cs="Arial" w:hint="cs"/>
-          <w:rtl/>
-        </w:rPr>
-        <w:t>הטוב</w:t>
-      </w:r>
-      <w:r>
-        <w:rPr>
-          <w:rFonts w:cs="Arial" w:hint="cs"/>
-          <w:rtl/>
-        </w:rPr>
-        <w:t>ה</w:t>
-      </w:r>
-      <w:r>
-        <w:rPr>
-          <w:rFonts w:cs="Arial"/>
-          <w:rtl/>
-        </w:rPr>
-        <w:t xml:space="preserve"> </w:t>
-      </w:r>
-      <w:r>
-        <w:rPr>
-          <w:rFonts w:cs="Arial" w:hint="cs"/>
-          <w:rtl/>
-        </w:rPr>
-        <w:t>ביותר</w:t>
-      </w:r>
-      <w:r>
-        <w:rPr>
-          <w:rFonts w:cs="Arial"/>
-          <w:rtl/>
-        </w:rPr>
-        <w:t xml:space="preserve"> </w:t>
-      </w:r>
-      <w:r>
-        <w:rPr>
-          <w:rFonts w:cs="Arial" w:hint="cs"/>
-          <w:rtl/>
-        </w:rPr>
-        <w:t>על</w:t>
-      </w:r>
-      <w:r>
-        <w:rPr>
-          <w:rFonts w:cs="Arial"/>
-          <w:rtl/>
-        </w:rPr>
-        <w:t xml:space="preserve"> </w:t>
-      </w:r>
-      <w:r>
-        <w:rPr>
-          <w:rFonts w:cs="Arial" w:hint="cs"/>
-          <w:rtl/>
-        </w:rPr>
-        <w:t>ידי</w:t>
-      </w:r>
-      <w:r>
-        <w:rPr>
-          <w:rFonts w:cs="Arial"/>
-          <w:rtl/>
-        </w:rPr>
-        <w:t xml:space="preserve"> </w:t>
-      </w:r>
-      <w:r>
-        <w:rPr>
-          <w:rFonts w:cs="Arial" w:hint="cs"/>
-          <w:rtl/>
-        </w:rPr>
-        <w:t>בחירת</w:t>
-      </w:r>
-      <w:r>
-        <w:rPr>
-          <w:rFonts w:cs="Arial"/>
-          <w:rtl/>
-        </w:rPr>
-        <w:t xml:space="preserve"> </w:t>
-      </w:r>
-      <w:r>
-        <w:rPr>
-          <w:rFonts w:cs="Arial" w:hint="cs"/>
-          <w:rtl/>
-        </w:rPr>
-        <w:t>זו ש</w:t>
-      </w:r>
-      <w:r>
-        <w:rPr>
-          <w:rFonts w:cs="Arial" w:hint="cs"/>
-          <w:rtl/>
-        </w:rPr>
-        <w:t>עם</w:t>
-      </w:r>
-      <w:r>
-        <w:rPr>
-          <w:rFonts w:cs="Arial"/>
-          <w:rtl/>
-        </w:rPr>
-        <w:t xml:space="preserve"> </w:t>
-      </w:r>
-      <w:r>
-        <w:rPr>
-          <w:rFonts w:cs="Arial" w:hint="cs"/>
-          <w:rtl/>
-        </w:rPr>
-        <w:t>הכי</w:t>
-      </w:r>
-      <w:r>
-        <w:rPr>
-          <w:rFonts w:cs="Arial"/>
-          <w:rtl/>
-        </w:rPr>
-        <w:t xml:space="preserve"> </w:t>
-      </w:r>
-      <w:r>
-        <w:rPr>
-          <w:rFonts w:cs="Arial" w:hint="cs"/>
-          <w:rtl/>
-        </w:rPr>
-        <w:t>הרבה</w:t>
-      </w:r>
-      <w:r>
-        <w:rPr>
-          <w:rFonts w:cs="Arial"/>
-          <w:rtl/>
-        </w:rPr>
-        <w:t xml:space="preserve"> </w:t>
-      </w:r>
-      <w:r>
-        <w:rPr>
-          <w:rFonts w:cs="Arial" w:hint="cs"/>
-          <w:rtl/>
-        </w:rPr>
-        <w:t>התאמות לסף שנקבע</w:t>
-      </w:r>
-      <w:r>
-        <w:rPr>
-          <w:rFonts w:cs="Arial"/>
-          <w:rtl/>
-        </w:rPr>
-        <w:t>.</w:t>
-      </w:r>
     </w:p>
     <w:p>
       <w:pPr>
@@ -1609,18 +1416,85 @@
           <w:rtl/>
         </w:rPr>
       </w:pPr>
-      <w:r>
-        <w:rPr>
-          <w:rFonts w:hint="cs"/>
-          <w:rtl/>
-        </w:rPr>
-        <w:t>התוצאה שלנו:</w:t>
-      </w:r>
     </w:p>
     <w:p>
-      <w:r>
-        <w:rPr>
-          <w:rFonts w:cs="Arial"/>
+      <w:pPr>
+        <w:rPr>
+          <w:rtl/>
+        </w:rPr>
+      </w:pPr>
+      <w:r>
+        <w:rPr>
+          <w:rFonts w:hint="cs"/>
+          <w:rtl/>
+        </w:rPr>
+        <w:lastRenderedPageBreak/>
+        <w:t>לאחר שמצאנו את ההומוגרפיה הטובה ביותר אנו תופרים את התמונות יחדיו לתמונה פנורמית באמצעות הפונקציה (</w:t>
+      </w:r>
+      <w:r>
+        <w:t>stitch_images</w:t>
+      </w:r>
+      <w:r>
+        <w:rPr>
+          <w:rFonts w:hint="cs"/>
+          <w:rtl/>
+        </w:rPr>
+        <w:t xml:space="preserve">, קיבלנו אותה </w:t>
+      </w:r>
+      <w:r>
+        <w:rPr>
+          <w:rFonts w:hint="cs"/>
+          <w:rtl/>
+        </w:rPr>
+        <w:t>ולא היינו צריכים לממש בעצמנו</w:t>
+      </w:r>
+      <w:r>
+        <w:rPr>
+          <w:rFonts w:hint="cs"/>
+          <w:rtl/>
+        </w:rPr>
+        <w:t>) אשר מקבלת את שתי התמונות ואת ההומוגרפיה הטובה ביותר שנמצאה ומשתמשת בה לתפור את התמונות על מנת ליצור תמונה פנורמית.</w:t>
+      </w:r>
+      <w:r>
+        <w:rPr>
+          <w:rtl/>
+        </w:rPr>
+        <w:br/>
+      </w:r>
+      <w:r>
+        <w:rPr>
+          <w:rFonts w:hint="cs"/>
+          <w:rtl/>
+        </w:rPr>
+        <w:t xml:space="preserve">התוצאה </w:t>
+      </w:r>
+      <w:r>
+        <w:rPr>
+          <w:rFonts w:hint="cs"/>
+          <w:rtl/>
+        </w:rPr>
+        <w:t>אשר קיבלנו</w:t>
+      </w:r>
+      <w:r>
+        <w:rPr>
+          <w:rFonts w:hint="cs"/>
+          <w:rtl/>
+        </w:rPr>
+        <w:t>:</w:t>
+      </w:r>
+    </w:p>
+    <w:p>
+      <w:pPr>
+        <w:rPr>
+          <w:rtl/>
+        </w:rPr>
+      </w:pPr>
+    </w:p>
+    <w:p>
+      <w:r>
+        <w:rPr>
+          <w:rFonts w:cs="Arial"/>
+          <w:noProof/>
           <w:rtl/>
         </w:rPr>
         <w:drawing>

</xml_diff>

<commit_message>
minor changes in the report
</commit_message>
<xml_diff>
--- a/Ex2.docx
+++ b/Ex2.docx
@@ -93,12 +93,140 @@
     <w:p>
       <w:pPr>
         <w:rPr>
+          <w:rFonts w:cs="Arial"/>
           <w:rtl/>
         </w:rPr>
       </w:pPr>
+      <w:r>
+        <w:rPr>
+          <w:rFonts w:cs="Arial" w:hint="cs"/>
+          <w:rtl/>
+        </w:rPr>
+        <w:t>במ</w:t>
+      </w:r>
+      <w:r>
+        <w:rPr>
+          <w:rFonts w:cs="Arial" w:hint="cs"/>
+          <w:rtl/>
+        </w:rPr>
+        <w:t>טלה</w:t>
+      </w:r>
+      <w:r>
+        <w:rPr>
+          <w:rFonts w:cs="Arial"/>
+          <w:rtl/>
+        </w:rPr>
+        <w:t xml:space="preserve"> </w:t>
+      </w:r>
+      <w:r>
+        <w:rPr>
+          <w:rFonts w:cs="Arial" w:hint="cs"/>
+          <w:rtl/>
+        </w:rPr>
+        <w:t>זו</w:t>
+      </w:r>
+      <w:r>
+        <w:rPr>
+          <w:rFonts w:cs="Arial"/>
+          <w:rtl/>
+        </w:rPr>
+        <w:t xml:space="preserve"> </w:t>
+      </w:r>
+      <w:r>
+        <w:rPr>
+          <w:rFonts w:cs="Arial" w:hint="cs"/>
+          <w:rtl/>
+        </w:rPr>
+        <w:t>התבקשנו</w:t>
+      </w:r>
+      <w:r>
+        <w:rPr>
+          <w:rFonts w:cs="Arial"/>
+          <w:rtl/>
+        </w:rPr>
+        <w:t xml:space="preserve"> </w:t>
+      </w:r>
+      <w:r>
+        <w:rPr>
+          <w:rFonts w:cs="Arial" w:hint="cs"/>
+          <w:rtl/>
+        </w:rPr>
+        <w:t>למזג</w:t>
+      </w:r>
+      <w:r>
+        <w:rPr>
+          <w:rFonts w:cs="Arial"/>
+          <w:rtl/>
+        </w:rPr>
+        <w:t xml:space="preserve"> </w:t>
+      </w:r>
+      <w:r>
+        <w:rPr>
+          <w:rFonts w:cs="Arial" w:hint="cs"/>
+          <w:rtl/>
+        </w:rPr>
+        <w:t>שתי</w:t>
+      </w:r>
+      <w:r>
+        <w:rPr>
+          <w:rFonts w:cs="Arial"/>
+          <w:rtl/>
+        </w:rPr>
+        <w:t xml:space="preserve"> </w:t>
+      </w:r>
+      <w:r>
+        <w:rPr>
+          <w:rFonts w:cs="Arial" w:hint="cs"/>
+          <w:rtl/>
+        </w:rPr>
+        <w:t>תמונות</w:t>
+      </w:r>
+      <w:r>
+        <w:rPr>
+          <w:rFonts w:cs="Arial"/>
+          <w:rtl/>
+        </w:rPr>
+        <w:t xml:space="preserve"> </w:t>
+      </w:r>
+      <w:r>
+        <w:rPr>
+          <w:rFonts w:cs="Arial" w:hint="cs"/>
+          <w:rtl/>
+        </w:rPr>
+        <w:t>לתמונה</w:t>
+      </w:r>
+      <w:r>
+        <w:rPr>
+          <w:rFonts w:cs="Arial"/>
+          <w:rtl/>
+        </w:rPr>
+        <w:t xml:space="preserve"> </w:t>
+      </w:r>
+      <w:r>
+        <w:rPr>
+          <w:rFonts w:cs="Arial" w:hint="cs"/>
+          <w:rtl/>
+        </w:rPr>
+        <w:t xml:space="preserve">אחת </w:t>
+      </w:r>
+      <w:r>
+        <w:rPr>
+          <w:rFonts w:cs="Arial" w:hint="cs"/>
+          <w:rtl/>
+        </w:rPr>
+        <w:t>פנורמית</w:t>
+      </w:r>
+      <w:r>
+        <w:rPr>
+          <w:rFonts w:cs="Arial" w:hint="cs"/>
+          <w:rtl/>
+        </w:rPr>
+        <w:t xml:space="preserve"> המורכבת משתיהן.</w:t>
+      </w:r>
     </w:p>
     <w:p>
       <w:pPr>
+        <w:jc w:val="both"/>
         <w:rPr>
           <w:rFonts w:cs="Arial"/>
           <w:rtl/>
@@ -109,130 +237,327 @@
           <w:rFonts w:cs="Arial" w:hint="cs"/>
           <w:rtl/>
         </w:rPr>
-        <w:t>במ</w:t>
-      </w:r>
-      <w:r>
-        <w:rPr>
-          <w:rFonts w:cs="Arial" w:hint="cs"/>
-          <w:rtl/>
-        </w:rPr>
-        <w:t>טלה</w:t>
-      </w:r>
-      <w:r>
-        <w:rPr>
-          <w:rFonts w:cs="Arial"/>
-          <w:rtl/>
-        </w:rPr>
-        <w:t xml:space="preserve"> </w:t>
-      </w:r>
-      <w:r>
-        <w:rPr>
-          <w:rFonts w:cs="Arial" w:hint="cs"/>
-          <w:rtl/>
-        </w:rPr>
-        <w:t>זו</w:t>
-      </w:r>
-      <w:r>
-        <w:rPr>
-          <w:rFonts w:cs="Arial"/>
-          <w:rtl/>
-        </w:rPr>
-        <w:t xml:space="preserve"> </w:t>
-      </w:r>
-      <w:r>
-        <w:rPr>
-          <w:rFonts w:cs="Arial" w:hint="cs"/>
-          <w:rtl/>
-        </w:rPr>
-        <w:t>התבקשנו</w:t>
-      </w:r>
-      <w:r>
-        <w:rPr>
-          <w:rFonts w:cs="Arial"/>
-          <w:rtl/>
-        </w:rPr>
-        <w:t xml:space="preserve"> </w:t>
-      </w:r>
-      <w:r>
-        <w:rPr>
-          <w:rFonts w:cs="Arial" w:hint="cs"/>
-          <w:rtl/>
-        </w:rPr>
-        <w:t>למזג</w:t>
-      </w:r>
-      <w:r>
-        <w:rPr>
-          <w:rFonts w:cs="Arial"/>
-          <w:rtl/>
-        </w:rPr>
-        <w:t xml:space="preserve"> </w:t>
-      </w:r>
-      <w:r>
-        <w:rPr>
-          <w:rFonts w:cs="Arial" w:hint="cs"/>
-          <w:rtl/>
-        </w:rPr>
-        <w:t>שתי</w:t>
-      </w:r>
-      <w:r>
-        <w:rPr>
-          <w:rFonts w:cs="Arial"/>
-          <w:rtl/>
-        </w:rPr>
-        <w:t xml:space="preserve"> </w:t>
-      </w:r>
-      <w:r>
-        <w:rPr>
-          <w:rFonts w:cs="Arial" w:hint="cs"/>
-          <w:rtl/>
-        </w:rPr>
-        <w:t>תמונות</w:t>
-      </w:r>
-      <w:r>
-        <w:rPr>
-          <w:rFonts w:cs="Arial"/>
-          <w:rtl/>
-        </w:rPr>
-        <w:t xml:space="preserve"> </w:t>
-      </w:r>
-      <w:r>
-        <w:rPr>
-          <w:rFonts w:cs="Arial" w:hint="cs"/>
-          <w:rtl/>
-        </w:rPr>
-        <w:t>לתמונה</w:t>
-      </w:r>
-      <w:r>
-        <w:rPr>
-          <w:rFonts w:cs="Arial"/>
-          <w:rtl/>
-        </w:rPr>
-        <w:t xml:space="preserve"> </w:t>
-      </w:r>
-      <w:r>
-        <w:rPr>
-          <w:rFonts w:cs="Arial" w:hint="cs"/>
-          <w:rtl/>
-        </w:rPr>
-        <w:t xml:space="preserve">אחת </w:t>
-      </w:r>
-      <w:r>
-        <w:rPr>
-          <w:rFonts w:cs="Arial" w:hint="cs"/>
-          <w:rtl/>
-        </w:rPr>
-        <w:t>פנורמית</w:t>
-      </w:r>
-      <w:r>
-        <w:rPr>
-          <w:rFonts w:cs="Arial" w:hint="cs"/>
-          <w:rtl/>
-        </w:rPr>
-        <w:t xml:space="preserve"> המורכבת משתיהן.</w:t>
+        <w:t>רעיון הביצוע היה</w:t>
+      </w:r>
+      <w:r>
+        <w:rPr>
+          <w:rFonts w:cs="Arial"/>
+          <w:rtl/>
+        </w:rPr>
+        <w:t xml:space="preserve"> </w:t>
+      </w:r>
+      <w:r>
+        <w:rPr>
+          <w:rFonts w:cs="Arial" w:hint="cs"/>
+          <w:rtl/>
+        </w:rPr>
+        <w:t>ל</w:t>
+      </w:r>
+      <w:r>
+        <w:rPr>
+          <w:rFonts w:cs="Arial" w:hint="cs"/>
+          <w:rtl/>
+        </w:rPr>
+        <w:t>השתמש באלגוריתם "</w:t>
+      </w:r>
+      <w:r>
+        <w:rPr>
+          <w:rFonts w:cs="Arial"/>
+        </w:rPr>
+        <w:t>SIFT</w:t>
+      </w:r>
+      <w:r>
+        <w:rPr>
+          <w:rFonts w:cs="Arial" w:hint="cs"/>
+          <w:rtl/>
+        </w:rPr>
+        <w:t>"</w:t>
+      </w:r>
+      <w:r>
+        <w:rPr>
+          <w:rFonts w:cs="Arial" w:hint="cs"/>
+          <w:rtl/>
+        </w:rPr>
+        <w:t xml:space="preserve"> (בפונקציה "</w:t>
+      </w:r>
+      <w:proofErr w:type="spellStart"/>
+      <w:r>
+        <w:rPr>
+          <w:rFonts w:cs="Arial"/>
+        </w:rPr>
+        <w:t>calculate_matches</w:t>
+      </w:r>
+      <w:proofErr w:type="spellEnd"/>
+      <w:r>
+        <w:rPr>
+          <w:rFonts w:cs="Arial" w:hint="cs"/>
+          <w:rtl/>
+        </w:rPr>
+        <w:t>"</w:t>
+      </w:r>
+      <w:r>
+        <w:rPr>
+          <w:rFonts w:cs="Arial" w:hint="cs"/>
+          <w:rtl/>
+        </w:rPr>
+        <w:t xml:space="preserve"> </w:t>
+      </w:r>
+      <w:r>
+        <w:rPr>
+          <w:rFonts w:cs="Arial"/>
+          <w:rtl/>
+        </w:rPr>
+        <w:t>–</w:t>
+      </w:r>
+      <w:r>
+        <w:rPr>
+          <w:rFonts w:cs="Arial" w:hint="cs"/>
+          <w:rtl/>
+        </w:rPr>
+        <w:t xml:space="preserve"> אותה קיבלנו</w:t>
+      </w:r>
+      <w:r>
+        <w:rPr>
+          <w:rFonts w:cs="Arial" w:hint="cs"/>
+          <w:rtl/>
+        </w:rPr>
+        <w:t xml:space="preserve"> </w:t>
+      </w:r>
+      <w:r>
+        <w:rPr>
+          <w:rFonts w:cs="Arial" w:hint="cs"/>
+          <w:rtl/>
+        </w:rPr>
+        <w:t>ו</w:t>
+      </w:r>
+      <w:r>
+        <w:rPr>
+          <w:rFonts w:cs="Arial" w:hint="cs"/>
+          <w:rtl/>
+        </w:rPr>
+        <w:t>לא היינו צריכים לממש בעצמנו</w:t>
+      </w:r>
+      <w:r>
+        <w:rPr>
+          <w:rFonts w:cs="Arial" w:hint="cs"/>
+          <w:rtl/>
+        </w:rPr>
+        <w:t>)</w:t>
+      </w:r>
+      <w:r>
+        <w:rPr>
+          <w:rFonts w:cs="Arial" w:hint="cs"/>
+          <w:rtl/>
+        </w:rPr>
+        <w:t xml:space="preserve"> על מנת ל</w:t>
+      </w:r>
+      <w:r>
+        <w:rPr>
+          <w:rFonts w:cs="Arial" w:hint="cs"/>
+          <w:rtl/>
+        </w:rPr>
+        <w:t>מצוא</w:t>
+      </w:r>
+      <w:r>
+        <w:rPr>
+          <w:rFonts w:cs="Arial"/>
+          <w:rtl/>
+        </w:rPr>
+        <w:t xml:space="preserve"> </w:t>
+      </w:r>
+      <w:r>
+        <w:rPr>
+          <w:rFonts w:cs="Arial" w:hint="cs"/>
+          <w:rtl/>
+        </w:rPr>
+        <w:t>את</w:t>
+      </w:r>
+      <w:r>
+        <w:rPr>
+          <w:rFonts w:cs="Arial"/>
+          <w:rtl/>
+        </w:rPr>
+        <w:t xml:space="preserve"> </w:t>
+      </w:r>
+      <w:r>
+        <w:rPr>
+          <w:rFonts w:cs="Arial" w:hint="cs"/>
+          <w:rtl/>
+        </w:rPr>
+        <w:t>נקודות</w:t>
+      </w:r>
+      <w:r>
+        <w:rPr>
+          <w:rFonts w:cs="Arial"/>
+          <w:rtl/>
+        </w:rPr>
+        <w:t xml:space="preserve"> </w:t>
+      </w:r>
+      <w:r>
+        <w:rPr>
+          <w:rFonts w:cs="Arial" w:hint="cs"/>
+          <w:rtl/>
+        </w:rPr>
+        <w:t>המפתח</w:t>
+      </w:r>
+      <w:r>
+        <w:rPr>
+          <w:rFonts w:cs="Arial"/>
+          <w:rtl/>
+        </w:rPr>
+        <w:t xml:space="preserve"> </w:t>
+      </w:r>
+      <w:r>
+        <w:rPr>
+          <w:rFonts w:cs="Arial" w:hint="cs"/>
+          <w:rtl/>
+        </w:rPr>
+        <w:t>בכל</w:t>
+      </w:r>
+      <w:r>
+        <w:rPr>
+          <w:rFonts w:cs="Arial"/>
+          <w:rtl/>
+        </w:rPr>
+        <w:t xml:space="preserve"> </w:t>
+      </w:r>
+      <w:r>
+        <w:rPr>
+          <w:rFonts w:cs="Arial" w:hint="cs"/>
+          <w:rtl/>
+        </w:rPr>
+        <w:t>תמונה</w:t>
+      </w:r>
+      <w:r>
+        <w:rPr>
+          <w:rFonts w:cs="Arial"/>
+          <w:rtl/>
+        </w:rPr>
+        <w:t xml:space="preserve"> </w:t>
+      </w:r>
+      <w:r>
+        <w:rPr>
+          <w:rFonts w:cs="Arial" w:hint="cs"/>
+          <w:rtl/>
+        </w:rPr>
+        <w:t>שיכולות</w:t>
+      </w:r>
+      <w:r>
+        <w:rPr>
+          <w:rFonts w:cs="Arial"/>
+          <w:rtl/>
+        </w:rPr>
+        <w:t xml:space="preserve"> </w:t>
+      </w:r>
+      <w:r>
+        <w:rPr>
+          <w:rFonts w:cs="Arial" w:hint="cs"/>
+          <w:rtl/>
+        </w:rPr>
+        <w:t>לשמש</w:t>
+      </w:r>
+      <w:r>
+        <w:rPr>
+          <w:rFonts w:cs="Arial"/>
+          <w:rtl/>
+        </w:rPr>
+        <w:t xml:space="preserve"> </w:t>
+      </w:r>
+      <w:r>
+        <w:rPr>
+          <w:rFonts w:cs="Arial" w:hint="cs"/>
+          <w:rtl/>
+        </w:rPr>
+        <w:t>כנקודות</w:t>
+      </w:r>
+      <w:r>
+        <w:rPr>
+          <w:rFonts w:cs="Arial"/>
+          <w:rtl/>
+        </w:rPr>
+        <w:t xml:space="preserve"> </w:t>
+      </w:r>
+      <w:r>
+        <w:rPr>
+          <w:rFonts w:cs="Arial" w:hint="cs"/>
+          <w:rtl/>
+        </w:rPr>
+        <w:t>מיזוג</w:t>
+      </w:r>
+      <w:r>
+        <w:rPr>
+          <w:rFonts w:cs="Arial"/>
+          <w:rtl/>
+        </w:rPr>
+        <w:t xml:space="preserve"> </w:t>
+      </w:r>
+      <w:r>
+        <w:rPr>
+          <w:rFonts w:cs="Arial" w:hint="cs"/>
+          <w:rtl/>
+        </w:rPr>
+        <w:t xml:space="preserve">בין שתי התמונות </w:t>
+      </w:r>
+      <w:r>
+        <w:rPr>
+          <w:rFonts w:cs="Arial" w:hint="cs"/>
+          <w:rtl/>
+        </w:rPr>
+        <w:t>ו</w:t>
+      </w:r>
+      <w:r>
+        <w:rPr>
+          <w:rFonts w:cs="Arial" w:hint="cs"/>
+          <w:rtl/>
+        </w:rPr>
+        <w:t xml:space="preserve">מתוך </w:t>
+      </w:r>
+      <w:r>
+        <w:rPr>
+          <w:rFonts w:cs="Arial" w:hint="cs"/>
+          <w:rtl/>
+        </w:rPr>
+        <w:t>נקודות אלו</w:t>
+      </w:r>
+      <w:r>
+        <w:rPr>
+          <w:rFonts w:cs="Arial"/>
+          <w:rtl/>
+        </w:rPr>
+        <w:t xml:space="preserve"> </w:t>
+      </w:r>
+      <w:r>
+        <w:rPr>
+          <w:rFonts w:cs="Arial" w:hint="cs"/>
+          <w:rtl/>
+        </w:rPr>
+        <w:t>למצוא</w:t>
+      </w:r>
+      <w:r>
+        <w:rPr>
+          <w:rFonts w:cs="Arial"/>
+          <w:rtl/>
+        </w:rPr>
+        <w:t xml:space="preserve"> </w:t>
+      </w:r>
+      <w:r>
+        <w:rPr>
+          <w:rFonts w:cs="Arial" w:hint="cs"/>
+          <w:rtl/>
+        </w:rPr>
+        <w:t>התאמות</w:t>
+      </w:r>
+      <w:r>
+        <w:rPr>
+          <w:rFonts w:cs="Arial"/>
+          <w:rtl/>
+        </w:rPr>
+        <w:t>.</w:t>
       </w:r>
     </w:p>
     <w:p>
       <w:pPr>
+        <w:jc w:val="both"/>
         <w:rPr>
           <w:rFonts w:cs="Arial"/>
           <w:rtl/>
@@ -243,306 +568,618 @@
           <w:rFonts w:cs="Arial" w:hint="cs"/>
           <w:rtl/>
         </w:rPr>
-        <w:t>רעיון הביצוע היה</w:t>
-      </w:r>
-      <w:r>
-        <w:rPr>
-          <w:rFonts w:cs="Arial"/>
-          <w:rtl/>
-        </w:rPr>
-        <w:t xml:space="preserve"> </w:t>
-      </w:r>
-      <w:r>
-        <w:rPr>
-          <w:rFonts w:cs="Arial" w:hint="cs"/>
-          <w:rtl/>
-        </w:rPr>
-        <w:t>ל</w:t>
-      </w:r>
-      <w:r>
-        <w:rPr>
-          <w:rFonts w:cs="Arial" w:hint="cs"/>
-          <w:rtl/>
-        </w:rPr>
-        <w:t>השתמש באלגוריתם "</w:t>
-      </w:r>
-      <w:r>
-        <w:rPr>
-          <w:rFonts w:cs="Arial"/>
-        </w:rPr>
-        <w:t>SIFT</w:t>
-      </w:r>
-      <w:r>
-        <w:rPr>
-          <w:rFonts w:cs="Arial" w:hint="cs"/>
-          <w:rtl/>
-        </w:rPr>
-        <w:t>"</w:t>
-      </w:r>
-      <w:r>
-        <w:rPr>
-          <w:rFonts w:cs="Arial" w:hint="cs"/>
-          <w:rtl/>
-        </w:rPr>
-        <w:t xml:space="preserve"> (בפונקציה "</w:t>
-      </w:r>
-      <w:r>
-        <w:rPr>
-          <w:rFonts w:cs="Arial"/>
-        </w:rPr>
-        <w:t>calculate_matches</w:t>
-      </w:r>
-      <w:r>
-        <w:rPr>
-          <w:rFonts w:cs="Arial" w:hint="cs"/>
-          <w:rtl/>
-        </w:rPr>
-        <w:t>"</w:t>
-      </w:r>
-      <w:r>
-        <w:rPr>
-          <w:rFonts w:cs="Arial" w:hint="cs"/>
-          <w:rtl/>
-        </w:rPr>
-        <w:t xml:space="preserve"> </w:t>
-      </w:r>
-      <w:r>
-        <w:rPr>
-          <w:rFonts w:cs="Arial"/>
-          <w:rtl/>
-        </w:rPr>
-        <w:t>–</w:t>
-      </w:r>
-      <w:r>
-        <w:rPr>
-          <w:rFonts w:cs="Arial" w:hint="cs"/>
-          <w:rtl/>
-        </w:rPr>
-        <w:t xml:space="preserve"> אותה קיבלנו</w:t>
-      </w:r>
-      <w:r>
-        <w:rPr>
-          <w:rFonts w:cs="Arial" w:hint="cs"/>
-          <w:rtl/>
-        </w:rPr>
-        <w:t xml:space="preserve"> </w:t>
-      </w:r>
-      <w:r>
-        <w:rPr>
-          <w:rFonts w:cs="Arial" w:hint="cs"/>
-          <w:rtl/>
-        </w:rPr>
-        <w:t>ו</w:t>
-      </w:r>
-      <w:r>
-        <w:rPr>
-          <w:rFonts w:cs="Arial" w:hint="cs"/>
-          <w:rtl/>
-        </w:rPr>
-        <w:t>לא היינו צריכים לממש בעצמנו</w:t>
-      </w:r>
-      <w:r>
-        <w:rPr>
-          <w:rFonts w:cs="Arial" w:hint="cs"/>
-          <w:rtl/>
+        <w:t>האלגוריתם מסתכל על תמונה בסקאלות שונות ומנסה למצוא את הסקאלה והרוטציה</w:t>
+      </w:r>
+      <w:r>
+        <w:rPr>
+          <w:rFonts w:cs="Arial" w:hint="cs"/>
+          <w:rtl/>
+        </w:rPr>
+        <w:t>. האלגוריתם</w:t>
+      </w:r>
+      <w:r>
+        <w:rPr>
+          <w:rFonts w:cs="Arial" w:hint="cs"/>
+          <w:rtl/>
+        </w:rPr>
+        <w:t xml:space="preserve"> מחזיר נקודות מפתח ולכל נקודה סקאלה ורוטציה</w:t>
+      </w:r>
+      <w:r>
+        <w:rPr>
+          <w:rFonts w:cs="Arial" w:hint="cs"/>
+          <w:rtl/>
+        </w:rPr>
+        <w:t>,</w:t>
+      </w:r>
+      <w:r>
+        <w:rPr>
+          <w:rFonts w:cs="Arial" w:hint="cs"/>
+          <w:rtl/>
+        </w:rPr>
+        <w:t xml:space="preserve"> כך שהפיצ'רים שנחשב לא יהיו תלויים בכיוון בו צילמו את התמונה. לאחר מכן האלגוריתם מסתכל על המרחק </w:t>
+      </w:r>
+      <w:proofErr w:type="spellStart"/>
+      <w:r>
+        <w:rPr>
+          <w:rFonts w:cs="Arial" w:hint="cs"/>
+          <w:rtl/>
+        </w:rPr>
+        <w:t>האוקלידי</w:t>
+      </w:r>
+      <w:proofErr w:type="spellEnd"/>
+      <w:r>
+        <w:rPr>
+          <w:rFonts w:cs="Arial" w:hint="cs"/>
+          <w:rtl/>
+        </w:rPr>
+        <w:t xml:space="preserve"> בין שני </w:t>
+      </w:r>
+      <w:proofErr w:type="spellStart"/>
+      <w:r>
+        <w:rPr>
+          <w:rFonts w:cs="Arial" w:hint="cs"/>
+          <w:rtl/>
+        </w:rPr>
+        <w:t>דסקריפטורים</w:t>
+      </w:r>
+      <w:proofErr w:type="spellEnd"/>
+      <w:r>
+        <w:rPr>
+          <w:rFonts w:cs="Arial" w:hint="cs"/>
+          <w:rtl/>
+        </w:rPr>
+        <w:t xml:space="preserve"> </w:t>
+      </w:r>
+      <w:r>
+        <w:rPr>
+          <w:rFonts w:cs="Arial" w:hint="cs"/>
+          <w:rtl/>
+        </w:rPr>
+        <w:t xml:space="preserve">(כל </w:t>
+      </w:r>
+      <w:proofErr w:type="spellStart"/>
+      <w:r>
+        <w:rPr>
+          <w:rFonts w:cs="Arial" w:hint="cs"/>
+          <w:rtl/>
+        </w:rPr>
+        <w:t>דסקריפטור</w:t>
+      </w:r>
+      <w:proofErr w:type="spellEnd"/>
+      <w:r>
+        <w:rPr>
+          <w:rFonts w:cs="Arial" w:hint="cs"/>
+          <w:rtl/>
+        </w:rPr>
+        <w:t xml:space="preserve"> של נקודה מתמונה 1 לתמונה 2) במטרה לקבל התאמה יחידה טובה</w:t>
+      </w:r>
+      <w:r>
+        <w:rPr>
+          <w:rFonts w:cs="Arial" w:hint="cs"/>
+          <w:rtl/>
+        </w:rPr>
+        <w:t xml:space="preserve"> בין שתי נקודות</w:t>
+      </w:r>
+      <w:r>
+        <w:rPr>
+          <w:rFonts w:cs="Arial" w:hint="cs"/>
+          <w:rtl/>
+        </w:rPr>
+        <w:t>.</w:t>
+      </w:r>
+    </w:p>
+    <w:p>
+      <w:pPr>
+        <w:jc w:val="both"/>
+        <w:rPr>
+          <w:rFonts w:cs="Arial"/>
+          <w:rtl/>
+        </w:rPr>
+      </w:pPr>
+      <w:r>
+        <w:rPr>
+          <w:rFonts w:cs="Arial" w:hint="cs"/>
+          <w:rtl/>
+        </w:rPr>
+        <w:t>לאחר</w:t>
+      </w:r>
+      <w:r>
+        <w:rPr>
+          <w:rFonts w:cs="Arial"/>
+          <w:rtl/>
+        </w:rPr>
+        <w:t xml:space="preserve"> </w:t>
+      </w:r>
+      <w:r>
+        <w:rPr>
+          <w:rFonts w:cs="Arial" w:hint="cs"/>
+          <w:rtl/>
+        </w:rPr>
+        <w:t>מכן</w:t>
+      </w:r>
+      <w:r>
+        <w:rPr>
+          <w:rFonts w:cs="Arial"/>
+          <w:rtl/>
+        </w:rPr>
+        <w:t xml:space="preserve"> </w:t>
+      </w:r>
+      <w:r>
+        <w:rPr>
+          <w:rFonts w:cs="Arial" w:hint="cs"/>
+          <w:rtl/>
+        </w:rPr>
+        <w:t>אנו</w:t>
+      </w:r>
+      <w:r>
+        <w:rPr>
+          <w:rFonts w:cs="Arial"/>
+          <w:rtl/>
+        </w:rPr>
+        <w:t xml:space="preserve"> </w:t>
+      </w:r>
+      <w:r>
+        <w:rPr>
+          <w:rFonts w:cs="Arial" w:hint="cs"/>
+          <w:rtl/>
+        </w:rPr>
+        <w:t xml:space="preserve">רוצים </w:t>
+      </w:r>
+      <w:r>
+        <w:rPr>
+          <w:rFonts w:cs="Arial" w:hint="cs"/>
+          <w:rtl/>
+        </w:rPr>
+        <w:t>למצוא</w:t>
+      </w:r>
+      <w:r>
+        <w:rPr>
+          <w:rFonts w:cs="Arial"/>
+          <w:rtl/>
+        </w:rPr>
+        <w:t xml:space="preserve"> </w:t>
+      </w:r>
+      <w:r>
+        <w:rPr>
+          <w:rFonts w:cs="Arial" w:hint="cs"/>
+          <w:rtl/>
+        </w:rPr>
+        <w:t>את</w:t>
+      </w:r>
+      <w:r>
+        <w:rPr>
+          <w:rFonts w:cs="Arial"/>
+          <w:rtl/>
+        </w:rPr>
+        <w:t xml:space="preserve"> </w:t>
+      </w:r>
+      <w:proofErr w:type="spellStart"/>
+      <w:r>
+        <w:rPr>
+          <w:rFonts w:cs="Arial" w:hint="cs"/>
+          <w:rtl/>
+        </w:rPr>
+        <w:t>ההומוגרפיה</w:t>
+      </w:r>
+      <w:proofErr w:type="spellEnd"/>
+      <w:r>
+        <w:rPr>
+          <w:rFonts w:cs="Arial"/>
+          <w:rtl/>
+        </w:rPr>
+        <w:t xml:space="preserve"> </w:t>
+      </w:r>
+      <w:r>
+        <w:rPr>
+          <w:rFonts w:cs="Arial" w:hint="cs"/>
+          <w:rtl/>
+        </w:rPr>
+        <w:t>הטובה</w:t>
+      </w:r>
+      <w:r>
+        <w:rPr>
+          <w:rFonts w:cs="Arial"/>
+          <w:rtl/>
+        </w:rPr>
+        <w:t xml:space="preserve"> </w:t>
+      </w:r>
+      <w:r>
+        <w:rPr>
+          <w:rFonts w:cs="Arial" w:hint="cs"/>
+          <w:rtl/>
+        </w:rPr>
+        <w:t>ביותר</w:t>
+      </w:r>
+      <w:r>
+        <w:rPr>
+          <w:rFonts w:cs="Arial"/>
+          <w:rtl/>
+        </w:rPr>
+        <w:t xml:space="preserve"> </w:t>
+      </w:r>
+      <w:r>
+        <w:rPr>
+          <w:rFonts w:cs="Arial" w:hint="cs"/>
+          <w:rtl/>
+        </w:rPr>
+        <w:t>האפשרית</w:t>
+      </w:r>
+      <w:r>
+        <w:rPr>
+          <w:rFonts w:cs="Arial" w:hint="cs"/>
+          <w:rtl/>
+        </w:rPr>
+        <w:t xml:space="preserve"> באמצעות פונקציית </w:t>
+      </w:r>
+      <w:r>
+        <w:rPr>
+          <w:rFonts w:cs="Arial"/>
+        </w:rPr>
+        <w:t>RANSAC</w:t>
+      </w:r>
+      <w:r>
+        <w:rPr>
+          <w:rFonts w:cs="Arial" w:hint="cs"/>
+          <w:rtl/>
+        </w:rPr>
+        <w:t>.</w:t>
+      </w:r>
+      <w:r>
+        <w:rPr>
+          <w:rFonts w:cs="Arial"/>
+          <w:rtl/>
+        </w:rPr>
+        <w:br/>
+      </w:r>
+      <w:r>
+        <w:rPr>
+          <w:rFonts w:cs="Arial" w:hint="cs"/>
+          <w:rtl/>
+        </w:rPr>
+        <w:t>הפונקציה מקבלת סט של קו</w:t>
+      </w:r>
+      <w:r>
+        <w:rPr>
+          <w:rFonts w:cs="Arial" w:hint="cs"/>
+          <w:rtl/>
+        </w:rPr>
+        <w:t>או</w:t>
+      </w:r>
+      <w:r>
+        <w:rPr>
+          <w:rFonts w:cs="Arial" w:hint="cs"/>
+          <w:rtl/>
+        </w:rPr>
+        <w:t>רדינטות מכל תמונה, ערך סף</w:t>
+      </w:r>
+      <w:r>
+        <w:rPr>
+          <w:rFonts w:cs="Arial" w:hint="cs"/>
+          <w:rtl/>
+        </w:rPr>
+        <w:t xml:space="preserve"> </w:t>
+      </w:r>
+      <w:r>
+        <w:rPr>
+          <w:rFonts w:cs="Arial" w:hint="cs"/>
+          <w:rtl/>
+        </w:rPr>
+        <w:t>(</w:t>
+      </w:r>
+      <w:r>
+        <w:rPr>
+          <w:rFonts w:cs="Arial"/>
+        </w:rPr>
+        <w:t>threshold</w:t>
+      </w:r>
+      <w:r>
+        <w:rPr>
+          <w:rFonts w:cs="Arial" w:hint="cs"/>
+          <w:rtl/>
+        </w:rPr>
+        <w:t xml:space="preserve">) ומספר מקסימלי </w:t>
+      </w:r>
+      <w:proofErr w:type="spellStart"/>
+      <w:r>
+        <w:rPr>
+          <w:rFonts w:cs="Arial" w:hint="cs"/>
+          <w:rtl/>
+        </w:rPr>
+        <w:t>לאיטרציות</w:t>
+      </w:r>
+      <w:proofErr w:type="spellEnd"/>
+      <w:r>
+        <w:rPr>
+          <w:rFonts w:cs="Arial" w:hint="cs"/>
+          <w:rtl/>
+        </w:rPr>
+        <w:t>.</w:t>
+      </w:r>
+      <w:r>
+        <w:rPr>
+          <w:rFonts w:cs="Arial" w:hint="cs"/>
+          <w:rtl/>
+        </w:rPr>
+        <w:t xml:space="preserve"> </w:t>
+      </w:r>
+      <w:r>
+        <w:rPr>
+          <w:rFonts w:cs="Arial" w:hint="cs"/>
+          <w:rtl/>
+        </w:rPr>
+        <w:t>אנו שולחים את ה</w:t>
+      </w:r>
+      <w:r>
+        <w:rPr>
+          <w:rFonts w:cs="Arial" w:hint="cs"/>
+          <w:rtl/>
+        </w:rPr>
+        <w:t>קואורדינטות</w:t>
+      </w:r>
+      <w:r>
+        <w:rPr>
+          <w:rFonts w:cs="Arial"/>
+          <w:rtl/>
+        </w:rPr>
+        <w:t xml:space="preserve"> </w:t>
+      </w:r>
+      <w:r>
+        <w:rPr>
+          <w:rFonts w:cs="Arial" w:hint="cs"/>
+          <w:rtl/>
+        </w:rPr>
+        <w:t>שנמצאו</w:t>
+      </w:r>
+      <w:r>
+        <w:rPr>
+          <w:rFonts w:cs="Arial"/>
+          <w:rtl/>
+        </w:rPr>
+        <w:t xml:space="preserve"> </w:t>
+      </w:r>
+      <w:r>
+        <w:rPr>
+          <w:rFonts w:cs="Arial" w:hint="cs"/>
+          <w:rtl/>
+        </w:rPr>
+        <w:t>לפונקציה הנ"ל</w:t>
+      </w:r>
+      <w:r>
+        <w:rPr>
+          <w:rFonts w:cs="Arial"/>
+          <w:rtl/>
+        </w:rPr>
+        <w:t>,</w:t>
+      </w:r>
+      <w:r>
+        <w:rPr>
+          <w:rFonts w:cs="Arial" w:hint="cs"/>
+          <w:rtl/>
+        </w:rPr>
+        <w:t xml:space="preserve"> אשר </w:t>
+      </w:r>
+      <w:r>
+        <w:rPr>
+          <w:rFonts w:cs="Arial" w:hint="cs"/>
+          <w:rtl/>
+        </w:rPr>
+        <w:t xml:space="preserve">על פי הפרמטר של </w:t>
+      </w:r>
+      <w:r>
+        <w:rPr>
+          <w:rFonts w:cs="Arial" w:hint="cs"/>
+          <w:rtl/>
+        </w:rPr>
+        <w:t xml:space="preserve">מספר </w:t>
+      </w:r>
+      <w:proofErr w:type="spellStart"/>
+      <w:r>
+        <w:rPr>
+          <w:rFonts w:cs="Arial" w:hint="cs"/>
+          <w:rtl/>
+        </w:rPr>
+        <w:t>האיטרציות</w:t>
+      </w:r>
+      <w:proofErr w:type="spellEnd"/>
+      <w:r>
+        <w:rPr>
+          <w:rFonts w:cs="Arial" w:hint="cs"/>
+          <w:rtl/>
+        </w:rPr>
+        <w:t xml:space="preserve"> המקסימלי </w:t>
+      </w:r>
+      <w:r>
+        <w:rPr>
+          <w:rFonts w:cs="Arial" w:hint="cs"/>
+          <w:rtl/>
+        </w:rPr>
+        <w:t xml:space="preserve">חוזרת </w:t>
+      </w:r>
+      <w:r>
+        <w:rPr>
+          <w:rFonts w:cs="Arial" w:hint="cs"/>
+          <w:rtl/>
+        </w:rPr>
+        <w:t>על התהליך הבא:</w:t>
+      </w:r>
+    </w:p>
+    <w:p>
+      <w:pPr>
+        <w:jc w:val="both"/>
+        <w:rPr>
+          <w:rFonts w:cs="Arial"/>
+          <w:rtl/>
+        </w:rPr>
+      </w:pPr>
+      <w:r>
+        <w:rPr>
+          <w:rFonts w:cs="Arial" w:hint="cs"/>
+          <w:rtl/>
+        </w:rPr>
+        <w:t>בוחרים באקראי 4 נקודות מכל סט קו</w:t>
+      </w:r>
+      <w:r>
+        <w:rPr>
+          <w:rFonts w:cs="Arial" w:hint="cs"/>
+          <w:rtl/>
+        </w:rPr>
+        <w:t>או</w:t>
+      </w:r>
+      <w:r>
+        <w:rPr>
+          <w:rFonts w:cs="Arial" w:hint="cs"/>
+          <w:rtl/>
+        </w:rPr>
+        <w:t xml:space="preserve">רדינטות, מחשבים את </w:t>
+      </w:r>
+      <w:proofErr w:type="spellStart"/>
+      <w:r>
+        <w:rPr>
+          <w:rFonts w:cs="Arial" w:hint="cs"/>
+          <w:rtl/>
+        </w:rPr>
+        <w:t>ההומוגרפיה</w:t>
+      </w:r>
+      <w:proofErr w:type="spellEnd"/>
+      <w:r>
+        <w:rPr>
+          <w:rFonts w:cs="Arial" w:hint="cs"/>
+          <w:rtl/>
+        </w:rPr>
+        <w:t xml:space="preserve"> באמצעות הפונקציה</w:t>
+      </w:r>
+      <w:r>
+        <w:rPr>
+          <w:rFonts w:cs="Arial" w:hint="cs"/>
+          <w:rtl/>
+        </w:rPr>
+        <w:t xml:space="preserve"> </w:t>
+      </w:r>
+      <w:r>
+        <w:rPr>
+          <w:rFonts w:cs="Arial"/>
+        </w:rPr>
+        <w:t xml:space="preserve"> (</w:t>
+      </w:r>
+      <w:proofErr w:type="spellStart"/>
+      <w:r>
+        <w:rPr>
+          <w:rFonts w:cs="Arial"/>
+        </w:rPr>
+        <w:t>dlt</w:t>
+      </w:r>
+      <w:proofErr w:type="spellEnd"/>
+      <w:r>
+        <w:rPr>
+          <w:rFonts w:cs="Arial"/>
         </w:rPr>
         <w:t>)</w:t>
       </w:r>
       <w:r>
         <w:rPr>
-          <w:rFonts w:cs="Arial" w:hint="cs"/>
-          <w:rtl/>
-        </w:rPr>
-        <w:t xml:space="preserve"> על מנת ל</w:t>
-      </w:r>
-      <w:r>
-        <w:rPr>
-          <w:rFonts w:cs="Arial" w:hint="cs"/>
-          <w:rtl/>
-        </w:rPr>
-        <w:t>מצוא</w:t>
-      </w:r>
-      <w:r>
-        <w:rPr>
-          <w:rFonts w:cs="Arial"/>
-          <w:rtl/>
-        </w:rPr>
-        <w:t xml:space="preserve"> </w:t>
-      </w:r>
-      <w:r>
-        <w:rPr>
-          <w:rFonts w:cs="Arial" w:hint="cs"/>
-          <w:rtl/>
-        </w:rPr>
-        <w:t>את</w:t>
-      </w:r>
-      <w:r>
-        <w:rPr>
-          <w:rFonts w:cs="Arial"/>
-          <w:rtl/>
-        </w:rPr>
-        <w:t xml:space="preserve"> </w:t>
-      </w:r>
-      <w:r>
-        <w:rPr>
-          <w:rFonts w:cs="Arial" w:hint="cs"/>
-          <w:rtl/>
-        </w:rPr>
-        <w:t>נקודות</w:t>
-      </w:r>
-      <w:r>
-        <w:rPr>
-          <w:rFonts w:cs="Arial"/>
-          <w:rtl/>
-        </w:rPr>
-        <w:t xml:space="preserve"> </w:t>
-      </w:r>
-      <w:r>
-        <w:rPr>
-          <w:rFonts w:cs="Arial" w:hint="cs"/>
-          <w:rtl/>
-        </w:rPr>
-        <w:t>המפתח</w:t>
-      </w:r>
-      <w:r>
-        <w:rPr>
-          <w:rFonts w:cs="Arial"/>
-          <w:rtl/>
-        </w:rPr>
-        <w:t xml:space="preserve"> </w:t>
-      </w:r>
-      <w:r>
-        <w:rPr>
-          <w:rFonts w:cs="Arial" w:hint="cs"/>
-          <w:rtl/>
-        </w:rPr>
-        <w:t>בכל</w:t>
-      </w:r>
-      <w:r>
-        <w:rPr>
-          <w:rFonts w:cs="Arial"/>
-          <w:rtl/>
-        </w:rPr>
-        <w:t xml:space="preserve"> </w:t>
-      </w:r>
-      <w:r>
-        <w:rPr>
-          <w:rFonts w:cs="Arial" w:hint="cs"/>
-          <w:rtl/>
-        </w:rPr>
-        <w:t>תמונה</w:t>
-      </w:r>
-      <w:r>
-        <w:rPr>
-          <w:rFonts w:cs="Arial"/>
-          <w:rtl/>
-        </w:rPr>
-        <w:t xml:space="preserve"> </w:t>
-      </w:r>
-      <w:r>
-        <w:rPr>
-          <w:rFonts w:cs="Arial" w:hint="cs"/>
-          <w:rtl/>
-        </w:rPr>
-        <w:t>שיכולות</w:t>
-      </w:r>
-      <w:r>
-        <w:rPr>
-          <w:rFonts w:cs="Arial"/>
-          <w:rtl/>
-        </w:rPr>
-        <w:t xml:space="preserve"> </w:t>
-      </w:r>
-      <w:r>
-        <w:rPr>
-          <w:rFonts w:cs="Arial" w:hint="cs"/>
-          <w:rtl/>
-        </w:rPr>
-        <w:t>לשמש</w:t>
-      </w:r>
-      <w:r>
-        <w:rPr>
-          <w:rFonts w:cs="Arial"/>
-          <w:rtl/>
-        </w:rPr>
-        <w:t xml:space="preserve"> </w:t>
-      </w:r>
-      <w:r>
-        <w:rPr>
-          <w:rFonts w:cs="Arial" w:hint="cs"/>
-          <w:rtl/>
-        </w:rPr>
-        <w:t>כנקודות</w:t>
-      </w:r>
-      <w:r>
-        <w:rPr>
-          <w:rFonts w:cs="Arial"/>
-          <w:rtl/>
-        </w:rPr>
-        <w:t xml:space="preserve"> </w:t>
-      </w:r>
-      <w:r>
-        <w:rPr>
-          <w:rFonts w:cs="Arial" w:hint="cs"/>
-          <w:rtl/>
-        </w:rPr>
-        <w:t>מיזוג</w:t>
-      </w:r>
-      <w:r>
-        <w:rPr>
-          <w:rFonts w:cs="Arial"/>
-          <w:rtl/>
-        </w:rPr>
-        <w:t xml:space="preserve"> </w:t>
-      </w:r>
-      <w:r>
-        <w:rPr>
-          <w:rFonts w:cs="Arial" w:hint="cs"/>
-          <w:rtl/>
-        </w:rPr>
-        <w:t xml:space="preserve">בין שתי התמונות </w:t>
-      </w:r>
-      <w:r>
-        <w:rPr>
-          <w:rFonts w:cs="Arial" w:hint="cs"/>
-          <w:rtl/>
-        </w:rPr>
-        <w:t>ו</w:t>
-      </w:r>
-      <w:r>
-        <w:rPr>
-          <w:rFonts w:cs="Arial" w:hint="cs"/>
-          <w:rtl/>
-        </w:rPr>
-        <w:t xml:space="preserve">מתוך </w:t>
-      </w:r>
-      <w:r>
-        <w:rPr>
-          <w:rFonts w:cs="Arial" w:hint="cs"/>
-          <w:rtl/>
-        </w:rPr>
-        <w:t>נקודות אלו</w:t>
-      </w:r>
-      <w:r>
-        <w:rPr>
-          <w:rFonts w:cs="Arial"/>
-          <w:rtl/>
-        </w:rPr>
-        <w:t xml:space="preserve"> </w:t>
-      </w:r>
-      <w:r>
-        <w:rPr>
-          <w:rFonts w:cs="Arial" w:hint="cs"/>
-          <w:rtl/>
-        </w:rPr>
-        <w:t>למצוא</w:t>
-      </w:r>
-      <w:r>
-        <w:rPr>
-          <w:rFonts w:cs="Arial"/>
-          <w:rtl/>
-        </w:rPr>
-        <w:t xml:space="preserve"> </w:t>
+          <w:rFonts w:cs="Arial"/>
+          <w:rtl/>
+        </w:rPr>
+        <w:t xml:space="preserve"> </w:t>
+      </w:r>
+      <w:r>
+        <w:rPr>
+          <w:rFonts w:cs="Arial" w:hint="cs"/>
+          <w:rtl/>
+        </w:rPr>
+        <w:t>בה אנו ממשים</w:t>
+      </w:r>
+      <w:r>
+        <w:rPr>
+          <w:rFonts w:cs="Arial"/>
+          <w:rtl/>
+        </w:rPr>
+        <w:t xml:space="preserve"> </w:t>
+      </w:r>
+      <w:r>
+        <w:rPr>
+          <w:rFonts w:cs="Arial" w:hint="cs"/>
+          <w:rtl/>
+        </w:rPr>
+        <w:t>טרנספורמציה</w:t>
+      </w:r>
+      <w:r>
+        <w:rPr>
+          <w:rFonts w:cs="Arial"/>
+          <w:rtl/>
+        </w:rPr>
+        <w:t xml:space="preserve"> </w:t>
+      </w:r>
+      <w:r>
+        <w:rPr>
+          <w:rFonts w:cs="Arial" w:hint="cs"/>
+          <w:rtl/>
+        </w:rPr>
+        <w:t>ליניארית</w:t>
+      </w:r>
+      <w:r>
+        <w:rPr>
+          <w:rFonts w:cs="Arial"/>
+          <w:rtl/>
+        </w:rPr>
+        <w:t xml:space="preserve"> </w:t>
+      </w:r>
+      <w:r>
+        <w:rPr>
+          <w:rFonts w:cs="Arial" w:hint="cs"/>
+          <w:rtl/>
+        </w:rPr>
+        <w:t>ישירה</w:t>
+      </w:r>
+      <w:r>
+        <w:rPr>
+          <w:rFonts w:cs="Arial"/>
+          <w:rtl/>
+        </w:rPr>
+        <w:t xml:space="preserve"> </w:t>
+      </w:r>
+      <w:r>
+        <w:rPr>
+          <w:rFonts w:cs="Arial" w:hint="cs"/>
+          <w:rtl/>
+        </w:rPr>
+        <w:t xml:space="preserve">באמצעות </w:t>
+      </w:r>
+      <w:r>
+        <w:rPr>
+          <w:rFonts w:cs="Arial"/>
+        </w:rPr>
+        <w:t>SVD</w:t>
+      </w:r>
+      <w:r>
+        <w:rPr>
+          <w:rFonts w:cs="Arial" w:hint="cs"/>
+          <w:rtl/>
+        </w:rPr>
+        <w:t xml:space="preserve"> על מנת לחשב את </w:t>
+      </w:r>
+      <w:proofErr w:type="spellStart"/>
+      <w:r>
+        <w:rPr>
+          <w:rFonts w:cs="Arial" w:hint="cs"/>
+          <w:rtl/>
+        </w:rPr>
+        <w:t>ההומוגרפיה</w:t>
+      </w:r>
+      <w:proofErr w:type="spellEnd"/>
+      <w:r>
+        <w:rPr>
+          <w:rFonts w:cs="Arial"/>
+          <w:rtl/>
+        </w:rPr>
+        <w:t xml:space="preserve">. </w:t>
+      </w:r>
+      <w:r>
+        <w:rPr>
+          <w:rFonts w:cs="Arial" w:hint="cs"/>
+          <w:rtl/>
+        </w:rPr>
+        <w:t>נספור את מספר ה</w:t>
       </w:r>
       <w:r>
         <w:rPr>
@@ -553,144 +1190,39 @@
       </w:r>
       <w:r>
         <w:rPr>
-          <w:rFonts w:cs="Arial"/>
-          <w:rtl/>
-        </w:rPr>
-        <w:t>.</w:t>
-      </w:r>
-      <w:r>
-        <w:rPr>
-          <w:rFonts w:cs="Arial"/>
-          <w:rtl/>
-        </w:rPr>
-        <w:br/>
-      </w:r>
-      <w:r>
-        <w:rPr>
-          <w:rFonts w:cs="Arial" w:hint="cs"/>
-          <w:rtl/>
-        </w:rPr>
-        <w:t>האלגוריתם מסתכל על תמונה בסקאלות שונות ומנסה למצוא את הסקאלה והרוטציה,</w:t>
-      </w:r>
-      <w:r>
-        <w:rPr>
-          <w:rFonts w:cs="Arial" w:hint="cs"/>
-          <w:rtl/>
-        </w:rPr>
-        <w:t xml:space="preserve"> </w:t>
-      </w:r>
-      <w:r>
-        <w:rPr>
-          <w:rFonts w:cs="Arial" w:hint="cs"/>
-          <w:rtl/>
-        </w:rPr>
-        <w:t>הוא מחזיר נקודות מפתח ולכל נקודה סקאלה ורוטציה כך שהפיצ'רים שנחשב לא יהיו תלויים בכיוון בו צילמו את התמונה. לאחר מכן האלגוריתם מסתכל על המרחק האוקלידי בין שני דסקריפטורים</w:t>
-      </w:r>
-      <w:r>
-        <w:rPr>
-          <w:rFonts w:cs="Arial" w:hint="cs"/>
-          <w:rtl/>
-        </w:rPr>
-        <w:t>(כל דסקריפטור של נקודה מתמונה 1 לתמונה 2) במטרה לקבל התאמה יחידה טובה</w:t>
-      </w:r>
-      <w:r>
-        <w:rPr>
-          <w:rFonts w:cs="Arial" w:hint="cs"/>
-          <w:rtl/>
-        </w:rPr>
-        <w:t xml:space="preserve"> בין שתי נקודות</w:t>
-      </w:r>
-      <w:r>
-        <w:rPr>
-          <w:rFonts w:cs="Arial" w:hint="cs"/>
-          <w:rtl/>
-        </w:rPr>
-        <w:t>.</w:t>
-      </w:r>
-      <w:r>
-        <w:rPr>
-          <w:rFonts w:cs="Arial"/>
-          <w:rtl/>
-        </w:rPr>
-        <w:br/>
-      </w:r>
-      <w:r>
-        <w:rPr>
-          <w:rFonts w:cs="Arial" w:hint="cs"/>
-          <w:rtl/>
-        </w:rPr>
-        <w:t>לאחר</w:t>
-      </w:r>
-      <w:r>
-        <w:rPr>
-          <w:rFonts w:cs="Arial"/>
-          <w:rtl/>
-        </w:rPr>
-        <w:t xml:space="preserve"> </w:t>
-      </w:r>
-      <w:r>
-        <w:rPr>
-          <w:rFonts w:cs="Arial" w:hint="cs"/>
-          <w:rtl/>
-        </w:rPr>
-        <w:t>מכן</w:t>
-      </w:r>
-      <w:r>
-        <w:rPr>
-          <w:rFonts w:cs="Arial"/>
-          <w:rtl/>
-        </w:rPr>
-        <w:t xml:space="preserve"> </w:t>
-      </w:r>
-      <w:r>
-        <w:rPr>
-          <w:rFonts w:cs="Arial" w:hint="cs"/>
-          <w:rtl/>
-        </w:rPr>
-        <w:t>אנו</w:t>
-      </w:r>
-      <w:r>
-        <w:rPr>
-          <w:rFonts w:cs="Arial"/>
-          <w:rtl/>
-        </w:rPr>
-        <w:t xml:space="preserve"> </w:t>
-      </w:r>
-      <w:r>
-        <w:rPr>
-          <w:rFonts w:cs="Arial" w:hint="cs"/>
-          <w:rtl/>
-        </w:rPr>
-        <w:t xml:space="preserve">רוצים </w:t>
-      </w:r>
-      <w:r>
-        <w:rPr>
-          <w:rFonts w:cs="Arial" w:hint="cs"/>
-          <w:rtl/>
-        </w:rPr>
-        <w:t>למצוא</w:t>
-      </w:r>
-      <w:r>
-        <w:rPr>
-          <w:rFonts w:cs="Arial"/>
-          <w:rtl/>
-        </w:rPr>
-        <w:t xml:space="preserve"> </w:t>
-      </w:r>
-      <w:r>
-        <w:rPr>
-          <w:rFonts w:cs="Arial" w:hint="cs"/>
-          <w:rtl/>
-        </w:rPr>
-        <w:t>את</w:t>
-      </w:r>
-      <w:r>
-        <w:rPr>
-          <w:rFonts w:cs="Arial"/>
-          <w:rtl/>
-        </w:rPr>
-        <w:t xml:space="preserve"> </w:t>
-      </w:r>
+          <w:rFonts w:cs="Arial" w:hint="cs"/>
+          <w:rtl/>
+        </w:rPr>
+        <w:t xml:space="preserve"> </w:t>
+      </w:r>
+      <w:r>
+        <w:rPr>
+          <w:rFonts w:cs="Arial" w:hint="cs"/>
+          <w:rtl/>
+        </w:rPr>
+        <w:t>(</w:t>
+      </w:r>
+      <w:r>
+        <w:rPr>
+          <w:rFonts w:cs="Arial"/>
+        </w:rPr>
+        <w:t>inliers</w:t>
+      </w:r>
+      <w:r>
+        <w:rPr>
+          <w:rFonts w:cs="Arial" w:hint="cs"/>
+          <w:rtl/>
+        </w:rPr>
+        <w:t xml:space="preserve">) שעברו את ערך הסף </w:t>
+      </w:r>
+      <w:r>
+        <w:rPr>
+          <w:rFonts w:cs="Arial" w:hint="cs"/>
+          <w:rtl/>
+        </w:rPr>
+        <w:t xml:space="preserve">ובסוף התהליך נחזיר את </w:t>
+      </w:r>
+      <w:proofErr w:type="spellStart"/>
       <w:r>
         <w:rPr>
           <w:rFonts w:cs="Arial" w:hint="cs"/>
@@ -698,315 +1230,13 @@
         </w:rPr>
         <w:t>ההומוגרפיה</w:t>
       </w:r>
-      <w:r>
-        <w:rPr>
-          <w:rFonts w:cs="Arial"/>
-          <w:rtl/>
-        </w:rPr>
-        <w:t xml:space="preserve"> </w:t>
-      </w:r>
-      <w:r>
-        <w:rPr>
-          <w:rFonts w:cs="Arial" w:hint="cs"/>
-          <w:rtl/>
-        </w:rPr>
-        <w:t>הטובה</w:t>
-      </w:r>
-      <w:r>
-        <w:rPr>
-          <w:rFonts w:cs="Arial"/>
-          <w:rtl/>
-        </w:rPr>
-        <w:t xml:space="preserve"> </w:t>
-      </w:r>
-      <w:r>
-        <w:rPr>
-          <w:rFonts w:cs="Arial" w:hint="cs"/>
-          <w:rtl/>
-        </w:rPr>
-        <w:t>ביותר</w:t>
-      </w:r>
-      <w:r>
-        <w:rPr>
-          <w:rFonts w:cs="Arial"/>
-          <w:rtl/>
-        </w:rPr>
-        <w:t xml:space="preserve"> </w:t>
-      </w:r>
-      <w:r>
-        <w:rPr>
-          <w:rFonts w:cs="Arial" w:hint="cs"/>
-          <w:rtl/>
-        </w:rPr>
-        <w:t>האפשרית</w:t>
-      </w:r>
-      <w:r>
-        <w:rPr>
-          <w:rFonts w:cs="Arial" w:hint="cs"/>
-          <w:rtl/>
-        </w:rPr>
-        <w:t xml:space="preserve"> באמצעות פונקציית </w:t>
-      </w:r>
-      <w:r>
-        <w:rPr>
-          <w:rFonts w:cs="Arial"/>
-        </w:rPr>
-        <w:t>RANSAC</w:t>
-      </w:r>
-      <w:r>
-        <w:rPr>
-          <w:rFonts w:cs="Arial" w:hint="cs"/>
-          <w:rtl/>
-        </w:rPr>
-        <w:t>.</w:t>
-      </w:r>
-      <w:r>
-        <w:rPr>
-          <w:rFonts w:cs="Arial"/>
-          <w:rtl/>
-        </w:rPr>
-        <w:br/>
-      </w:r>
-      <w:r>
-        <w:rPr>
-          <w:rFonts w:cs="Arial" w:hint="cs"/>
-          <w:rtl/>
-        </w:rPr>
-        <w:t>הפונקציה מקבלת סט של קורדינטות מכל תמונה , ערך סף(</w:t>
-      </w:r>
-      <w:r>
-        <w:rPr>
-          <w:rFonts w:cs="Arial"/>
-        </w:rPr>
-        <w:t>threshold</w:t>
-      </w:r>
-      <w:r>
-        <w:rPr>
-          <w:rFonts w:cs="Arial" w:hint="cs"/>
-          <w:rtl/>
-        </w:rPr>
-        <w:t>) ומספר מקסימלי לאיטרציות. אנו שולחים את ה</w:t>
-      </w:r>
-      <w:r>
-        <w:rPr>
-          <w:rFonts w:cs="Arial" w:hint="cs"/>
-          <w:rtl/>
-        </w:rPr>
-        <w:t>קואורדינטות</w:t>
-      </w:r>
-      <w:r>
-        <w:rPr>
-          <w:rFonts w:cs="Arial"/>
-          <w:rtl/>
-        </w:rPr>
-        <w:t xml:space="preserve"> </w:t>
-      </w:r>
-      <w:r>
-        <w:rPr>
-          <w:rFonts w:cs="Arial" w:hint="cs"/>
-          <w:rtl/>
-        </w:rPr>
-        <w:t>שנמצאו</w:t>
-      </w:r>
-      <w:r>
-        <w:rPr>
-          <w:rFonts w:cs="Arial"/>
-          <w:rtl/>
-        </w:rPr>
-        <w:t xml:space="preserve"> </w:t>
-      </w:r>
-      <w:r>
-        <w:rPr>
-          <w:rFonts w:cs="Arial" w:hint="cs"/>
-          <w:rtl/>
-        </w:rPr>
-        <w:t>לפונקציה הנ"ל</w:t>
-      </w:r>
-      <w:r>
-        <w:rPr>
-          <w:rFonts w:cs="Arial"/>
-          <w:rtl/>
-        </w:rPr>
-        <w:t>,</w:t>
-      </w:r>
-      <w:r>
-        <w:rPr>
-          <w:rFonts w:cs="Arial" w:hint="cs"/>
-          <w:rtl/>
-        </w:rPr>
-        <w:t xml:space="preserve"> אשר </w:t>
-      </w:r>
-      <w:r>
-        <w:rPr>
-          <w:rFonts w:cs="Arial" w:hint="cs"/>
-          <w:rtl/>
-        </w:rPr>
-        <w:t xml:space="preserve">על פי הפרמטר של </w:t>
-      </w:r>
-      <w:r>
-        <w:rPr>
-          <w:rFonts w:cs="Arial" w:hint="cs"/>
-          <w:rtl/>
-        </w:rPr>
-        <w:t xml:space="preserve">מספר האיטרציות המקסימלי </w:t>
-      </w:r>
-      <w:r>
-        <w:rPr>
-          <w:rFonts w:cs="Arial" w:hint="cs"/>
-          <w:rtl/>
-        </w:rPr>
-        <w:t xml:space="preserve">חוזרת </w:t>
-      </w:r>
-      <w:r>
-        <w:rPr>
-          <w:rFonts w:cs="Arial" w:hint="cs"/>
-          <w:rtl/>
-        </w:rPr>
-        <w:t>על התהליך הבא:</w:t>
-      </w:r>
-      <w:r>
-        <w:rPr>
-          <w:rFonts w:cs="Arial"/>
-          <w:rtl/>
-        </w:rPr>
-        <w:br/>
-      </w:r>
-      <w:r>
-        <w:rPr>
-          <w:rFonts w:cs="Arial" w:hint="cs"/>
-          <w:rtl/>
-        </w:rPr>
-        <w:t>בוחרים באקראי 4 נקודות מכל סט קורדינטות , מחשבים את ההומוגרפיה באמצעות הפונקציה</w:t>
-      </w:r>
-      <w:r>
-        <w:rPr>
-          <w:rFonts w:cs="Arial"/>
-        </w:rPr>
-        <w:t xml:space="preserve"> (dlt)</w:t>
-      </w:r>
-      <w:r>
-        <w:rPr>
-          <w:rFonts w:cs="Arial"/>
-          <w:rtl/>
-        </w:rPr>
-        <w:t xml:space="preserve"> </w:t>
-      </w:r>
-      <w:r>
-        <w:rPr>
-          <w:rFonts w:cs="Arial" w:hint="cs"/>
-          <w:rtl/>
-        </w:rPr>
-        <w:t>בה אנו ממשים</w:t>
-      </w:r>
-      <w:r>
-        <w:rPr>
-          <w:rFonts w:cs="Arial"/>
-          <w:rtl/>
-        </w:rPr>
-        <w:t xml:space="preserve"> </w:t>
-      </w:r>
-      <w:r>
-        <w:rPr>
-          <w:rFonts w:cs="Arial" w:hint="cs"/>
-          <w:rtl/>
-        </w:rPr>
-        <w:t>טרנספורמציה</w:t>
-      </w:r>
-      <w:r>
-        <w:rPr>
-          <w:rFonts w:cs="Arial"/>
-          <w:rtl/>
-        </w:rPr>
-        <w:t xml:space="preserve"> </w:t>
-      </w:r>
-      <w:r>
-        <w:rPr>
-          <w:rFonts w:cs="Arial" w:hint="cs"/>
-          <w:rtl/>
-        </w:rPr>
-        <w:t>ליניארית</w:t>
-      </w:r>
-      <w:r>
-        <w:rPr>
-          <w:rFonts w:cs="Arial"/>
-          <w:rtl/>
-        </w:rPr>
-        <w:t xml:space="preserve"> </w:t>
-      </w:r>
-      <w:r>
-        <w:rPr>
-          <w:rFonts w:cs="Arial" w:hint="cs"/>
-          <w:rtl/>
-        </w:rPr>
-        <w:t>ישירה</w:t>
-      </w:r>
-      <w:r>
-        <w:rPr>
-          <w:rFonts w:cs="Arial"/>
-          <w:rtl/>
-        </w:rPr>
-        <w:t xml:space="preserve"> </w:t>
-      </w:r>
-      <w:r>
-        <w:rPr>
-          <w:rFonts w:cs="Arial" w:hint="cs"/>
-          <w:rtl/>
-        </w:rPr>
-        <w:t xml:space="preserve">באמצעות </w:t>
-      </w:r>
-      <w:r>
-        <w:rPr>
-          <w:rFonts w:cs="Arial"/>
-        </w:rPr>
-        <w:t>SVD</w:t>
-      </w:r>
-      <w:r>
-        <w:rPr>
-          <w:rFonts w:cs="Arial" w:hint="cs"/>
-          <w:rtl/>
-        </w:rPr>
-        <w:t xml:space="preserve"> על מנת לחשב את ההומוגרפיה</w:t>
-      </w:r>
-      <w:r>
-        <w:rPr>
-          <w:rFonts w:cs="Arial"/>
-          <w:rtl/>
-        </w:rPr>
-        <w:t xml:space="preserve">. </w:t>
-      </w:r>
-      <w:r>
-        <w:rPr>
-          <w:rFonts w:cs="Arial" w:hint="cs"/>
-          <w:rtl/>
-        </w:rPr>
-        <w:t>נספור את מספר ה</w:t>
-      </w:r>
-      <w:r>
-        <w:rPr>
-          <w:rFonts w:cs="Arial" w:hint="cs"/>
-          <w:rtl/>
-        </w:rPr>
-        <w:t>התאמות(</w:t>
-      </w:r>
-      <w:r>
-        <w:rPr>
-          <w:rFonts w:cs="Arial"/>
-        </w:rPr>
-        <w:t>inliers</w:t>
-      </w:r>
-      <w:r>
-        <w:rPr>
-          <w:rFonts w:cs="Arial" w:hint="cs"/>
-          <w:rtl/>
-        </w:rPr>
-        <w:t xml:space="preserve">) שעברו את ערך הסף </w:t>
-      </w:r>
-      <w:r>
-        <w:rPr>
-          <w:rFonts w:cs="Arial" w:hint="cs"/>
-          <w:rtl/>
-        </w:rPr>
-        <w:t xml:space="preserve">ובסוף התהליך נחזיר את ההומוגרפיה הטובה ביותר שנמצאה עם </w:t>
+      <w:proofErr w:type="spellEnd"/>
+      <w:r>
+        <w:rPr>
+          <w:rFonts w:cs="Arial" w:hint="cs"/>
+          <w:rtl/>
+        </w:rPr>
+        <w:t xml:space="preserve"> הטובה ביותר שנמצאה עם </w:t>
       </w:r>
       <w:r>
         <w:rPr>
@@ -1015,13 +1245,16 @@
         </w:rPr>
         <w:t>מספר ההתאמות הגבוה ביותר.</w:t>
       </w:r>
-      <w:r>
-        <w:rPr>
-          <w:rFonts w:cs="Arial"/>
-          <w:rtl/>
-        </w:rPr>
-        <w:br/>
-      </w:r>
+    </w:p>
+    <w:p>
+      <w:pPr>
+        <w:jc w:val="both"/>
+        <w:rPr>
+          <w:rFonts w:cs="Arial"/>
+          <w:rtl/>
+        </w:rPr>
+      </w:pPr>
+      <w:proofErr w:type="spellStart"/>
       <w:r>
         <w:rPr>
           <w:rFonts w:cs="Arial" w:hint="cs"/>
@@ -1036,6 +1269,7 @@
         </w:rPr>
         <w:t>פיה</w:t>
       </w:r>
+      <w:proofErr w:type="spellEnd"/>
       <w:r>
         <w:rPr>
           <w:rFonts w:cs="Arial"/>
@@ -1419,6 +1653,7 @@
     </w:p>
     <w:p>
       <w:pPr>
+        <w:jc w:val="both"/>
         <w:rPr>
           <w:rtl/>
         </w:rPr>
@@ -1496,11 +1731,29 @@
           <w:rFonts w:hint="cs"/>
           <w:rtl/>
         </w:rPr>
-        <w:t>לאחר שמצאנו את ההומוגרפיה הטובה ביותר אנו תופרים את התמונות יחדיו לתמונה פנורמית באמצעות הפונקציה (</w:t>
-      </w:r>
+        <w:t xml:space="preserve">לאחר שמצאנו את </w:t>
+      </w:r>
+      <w:proofErr w:type="spellStart"/>
+      <w:r>
+        <w:rPr>
+          <w:rFonts w:hint="cs"/>
+          <w:rtl/>
+        </w:rPr>
+        <w:t>ההומוגרפיה</w:t>
+      </w:r>
+      <w:proofErr w:type="spellEnd"/>
+      <w:r>
+        <w:rPr>
+          <w:rFonts w:hint="cs"/>
+          <w:rtl/>
+        </w:rPr>
+        <w:t xml:space="preserve"> הטובה ביותר אנו תופרים את התמונות יחדיו לתמונה פנורמית באמצעות הפונקציה (</w:t>
+      </w:r>
+      <w:proofErr w:type="spellStart"/>
       <w:r>
         <w:t>stitch_images</w:t>
       </w:r>
+      <w:proofErr w:type="spellEnd"/>
       <w:r>
         <w:rPr>
           <w:rFonts w:hint="cs"/>
@@ -1520,49 +1773,57 @@
           <w:rFonts w:hint="cs"/>
           <w:rtl/>
         </w:rPr>
-        <w:t>) אשר מקבלת את שתי התמונות ואת ההומוגרפיה הטובה ביותר שנמצאה ומשתמשת בה לתפור את התמונות על מנת ליצור תמונה פנורמית.</w:t>
-      </w:r>
-      <w:r>
-        <w:rPr>
-          <w:rtl/>
-        </w:rPr>
-        <w:br/>
-      </w:r>
+        <w:t xml:space="preserve">) אשר מקבלת את שתי התמונות ואת </w:t>
+      </w:r>
+      <w:proofErr w:type="spellStart"/>
       <w:r>
         <w:rPr>
           <w:rFonts w:hint="cs"/>
           <w:rtl/>
         </w:rPr>
-        <w:t xml:space="preserve">התוצאה </w:t>
-      </w:r>
+        <w:t>ההומוגרפיה</w:t>
+      </w:r>
+      <w:proofErr w:type="spellEnd"/>
       <w:r>
         <w:rPr>
           <w:rFonts w:hint="cs"/>
           <w:rtl/>
         </w:rPr>
-        <w:t>אשר קיבלנו</w:t>
-      </w:r>
-      <w:r>
-        <w:rPr>
-          <w:rFonts w:hint="cs"/>
-          <w:rtl/>
-        </w:rPr>
-        <w:t>:</w:t>
+        <w:t xml:space="preserve"> הטובה ביותר שנמצאה ומשתמשת בה לתפור את התמונות על מנת ליצור תמונה פנורמית.</w:t>
       </w:r>
     </w:p>
     <w:p>
       <w:pPr>
+        <w:jc w:val="both"/>
+        <w:rPr>
+          <w:rtl/>
+        </w:rPr>
+      </w:pPr>
+      <w:r>
         <w:rPr>
           <w:rFonts w:hint="cs"/>
           <w:rtl/>
         </w:rPr>
-      </w:pPr>
+        <w:t xml:space="preserve">התוצאה </w:t>
+      </w:r>
+      <w:r>
+        <w:rPr>
+          <w:rFonts w:hint="cs"/>
+          <w:rtl/>
+        </w:rPr>
+        <w:t>אשר קיבלנו</w:t>
+      </w:r>
+      <w:r>
+        <w:rPr>
+          <w:rFonts w:hint="cs"/>
+          <w:rtl/>
+        </w:rPr>
+        <w:t>:</w:t>
+      </w:r>
     </w:p>
-    <w:p/>
     <w:p>
       <w:pPr>
         <w:rPr>
-          <w:rFonts w:hint="cs"/>
           <w:rtl/>
         </w:rPr>
       </w:pPr>
@@ -1703,7 +1964,21 @@
           <w:rFonts w:hint="cs"/>
           <w:rtl/>
         </w:rPr>
-        <w:t xml:space="preserve"> קיבלנו תוצאה מעט טובה יותר כדלהלן:</w:t>
+        <w:t xml:space="preserve"> קיבלנו תוצאה מעט טובה יותר</w:t>
+      </w:r>
+      <w:r>
+        <w:rPr>
+          <w:rFonts w:hint="cs"/>
+          <w:rtl/>
+        </w:rPr>
+        <w:t xml:space="preserve"> </w:t>
+      </w:r>
+      <w:r>
+        <w:rPr>
+          <w:rFonts w:hint="cs"/>
+          <w:rtl/>
+        </w:rPr>
+        <w:t>כדלהלן:</w:t>
       </w:r>
       <w:r>
         <w:rPr>
@@ -1714,17 +1989,31 @@
     </w:p>
     <w:p>
       <w:pPr>
+        <w:jc w:val="both"/>
+        <w:rPr>
+          <w:rtl/>
+        </w:rPr>
+      </w:pPr>
+      <w:r>
         <w:rPr>
           <w:rFonts w:hint="cs"/>
           <w:rtl/>
         </w:rPr>
-      </w:pPr>
+        <w:t>ניתן לראות שהתמונה בחיבור בחלקים מסוימים מעט פחות מרוחה</w:t>
+      </w:r>
       <w:r>
         <w:rPr>
           <w:rFonts w:hint="cs"/>
           <w:rtl/>
         </w:rPr>
-        <w:t>ניתן לראות שהתמונה בחיבור בחלקים מסוימים מעט פחות מרוחה(בעיקר סביבת הבתים, אולם הסלעים בצד ימין</w:t>
+        <w:t xml:space="preserve"> </w:t>
+      </w:r>
+      <w:r>
+        <w:rPr>
+          <w:rFonts w:hint="cs"/>
+          <w:rtl/>
+        </w:rPr>
+        <w:t>(בעיקר סביבת הבתים, אולם הסלעים בצד ימין</w:t>
       </w:r>
       <w:r>
         <w:rPr>

</xml_diff>